<commit_message>
fix: update screenshots for journey to school
Signed-off-by: Dale Lane <dale.lane@uk.ibm.com>
</commit_message>
<xml_diff>
--- a/project-worksheets/msword/worksheet-journeytoschool.docx
+++ b/project-worksheets/msword/worksheet-journeytoschool.docx
@@ -1,6 +1,6 @@
 
 <file path=word/document.xml><?xml version="1.0" encoding="utf-8"?>
-<w:document xmlns:wpc="http://schemas.microsoft.com/office/word/2010/wordprocessingCanvas" xmlns:cx="http://schemas.microsoft.com/office/drawing/2014/chartex" xmlns:cx1="http://schemas.microsoft.com/office/drawing/2015/9/8/chartex" xmlns:cx2="http://schemas.microsoft.com/office/drawing/2015/10/21/chartex" xmlns:cx3="http://schemas.microsoft.com/office/drawing/2016/5/9/chartex" xmlns:cx4="http://schemas.microsoft.com/office/drawing/2016/5/10/chartex" xmlns:cx5="http://schemas.microsoft.com/office/drawing/2016/5/11/chartex" xmlns:cx6="http://schemas.microsoft.com/office/drawing/2016/5/12/chartex" xmlns:cx7="http://schemas.microsoft.com/office/drawing/2016/5/13/chartex" xmlns:cx8="http://schemas.microsoft.com/office/drawing/2016/5/14/chartex" xmlns:mc="http://schemas.openxmlformats.org/markup-compatibility/2006" xmlns:aink="http://schemas.microsoft.com/office/drawing/2016/ink" xmlns:am3d="http://schemas.microsoft.com/office/drawing/2017/model3d" xmlns:o="urn:schemas-microsoft-com:office:office" xmlns:r="http://schemas.openxmlformats.org/officeDocument/2006/relationships" xmlns:m="http://schemas.openxmlformats.org/officeDocument/2006/math" xmlns:v="urn:schemas-microsoft-com:vml" xmlns:wp14="http://schemas.microsoft.com/office/word/2010/wordprocessingDrawing" xmlns:wp="http://schemas.openxmlformats.org/drawingml/2006/wordprocessingDrawing" xmlns:w10="urn:schemas-microsoft-com:office:word" xmlns:w="http://schemas.openxmlformats.org/wordprocessingml/2006/main" xmlns:w14="http://schemas.microsoft.com/office/word/2010/wordml" xmlns:w15="http://schemas.microsoft.com/office/word/2012/wordml" xmlns:w16cid="http://schemas.microsoft.com/office/word/2016/wordml/cid" xmlns:w16se="http://schemas.microsoft.com/office/word/2015/wordml/symex" xmlns:wpg="http://schemas.microsoft.com/office/word/2010/wordprocessingGroup" xmlns:wpi="http://schemas.microsoft.com/office/word/2010/wordprocessingInk" xmlns:wne="http://schemas.microsoft.com/office/word/2006/wordml" xmlns:wps="http://schemas.microsoft.com/office/word/2010/wordprocessingShape" mc:Ignorable="w14 w15 w16se w16cid wp14">
+<w:document xmlns:wpc="http://schemas.microsoft.com/office/word/2010/wordprocessingCanvas" xmlns:cx="http://schemas.microsoft.com/office/drawing/2014/chartex" xmlns:cx1="http://schemas.microsoft.com/office/drawing/2015/9/8/chartex" xmlns:cx2="http://schemas.microsoft.com/office/drawing/2015/10/21/chartex" xmlns:cx3="http://schemas.microsoft.com/office/drawing/2016/5/9/chartex" xmlns:cx4="http://schemas.microsoft.com/office/drawing/2016/5/10/chartex" xmlns:cx5="http://schemas.microsoft.com/office/drawing/2016/5/11/chartex" xmlns:cx6="http://schemas.microsoft.com/office/drawing/2016/5/12/chartex" xmlns:cx7="http://schemas.microsoft.com/office/drawing/2016/5/13/chartex" xmlns:cx8="http://schemas.microsoft.com/office/drawing/2016/5/14/chartex" xmlns:mc="http://schemas.openxmlformats.org/markup-compatibility/2006" xmlns:aink="http://schemas.microsoft.com/office/drawing/2016/ink" xmlns:am3d="http://schemas.microsoft.com/office/drawing/2017/model3d" xmlns:o="urn:schemas-microsoft-com:office:office" xmlns:oel="http://schemas.microsoft.com/office/2019/extlst" xmlns:r="http://schemas.openxmlformats.org/officeDocument/2006/relationships" xmlns:m="http://schemas.openxmlformats.org/officeDocument/2006/math" xmlns:v="urn:schemas-microsoft-com:vml" xmlns:wp14="http://schemas.microsoft.com/office/word/2010/wordprocessingDrawing" xmlns:wp="http://schemas.openxmlformats.org/drawingml/2006/wordprocessingDrawing" xmlns:w10="urn:schemas-microsoft-com:office:word" xmlns:w="http://schemas.openxmlformats.org/wordprocessingml/2006/main" xmlns:w14="http://schemas.microsoft.com/office/word/2010/wordml" xmlns:w15="http://schemas.microsoft.com/office/word/2012/wordml" xmlns:w16cex="http://schemas.microsoft.com/office/word/2018/wordml/cex" xmlns:w16cid="http://schemas.microsoft.com/office/word/2016/wordml/cid" xmlns:w16="http://schemas.microsoft.com/office/word/2018/wordml" xmlns:w16du="http://schemas.microsoft.com/office/word/2023/wordml/word16du" xmlns:w16sdtdh="http://schemas.microsoft.com/office/word/2020/wordml/sdtdatahash" xmlns:w16sdtfl="http://schemas.microsoft.com/office/word/2024/wordml/sdtformatlock" xmlns:w16se="http://schemas.microsoft.com/office/word/2015/wordml/symex" xmlns:wpg="http://schemas.microsoft.com/office/word/2010/wordprocessingGroup" xmlns:wpi="http://schemas.microsoft.com/office/word/2010/wordprocessingInk" xmlns:wne="http://schemas.microsoft.com/office/word/2006/wordml" xmlns:wps="http://schemas.microsoft.com/office/word/2010/wordprocessingShape" mc:Ignorable="w14 w15 w16se w16cid w16 w16cex w16sdtdh w16sdtfl w16du wp14">
   <w:body>
     <w:p>
       <w:pPr>
@@ -350,12 +350,6 @@
       </w:r>
     </w:p>
     <w:p/>
-    <w:p>
-      <w:bookmarkStart w:id="0" w:name="_GoBack"/>
-      <w:bookmarkEnd w:id="0"/>
-    </w:p>
-    <w:p/>
-    <w:p/>
     <w:p/>
     <w:p/>
     <w:p/>
@@ -371,14 +365,13 @@
       </w:pPr>
       <w:r>
         <w:rPr>
-          <w:noProof/>
-          <w:lang w:eastAsia="en-GB"/>
+          <w:sz w:val="6"/>
         </w:rPr>
         <w:drawing>
-          <wp:inline distT="0" distB="0" distL="0" distR="0" wp14:anchorId="15E23E07" wp14:editId="5238EF6F">
-            <wp:extent cx="6572250" cy="3632835"/>
-            <wp:effectExtent l="25400" t="25400" r="31750" b="24765"/>
-            <wp:docPr id="21" name="Picture 21"/>
+          <wp:inline distT="0" distB="0" distL="0" distR="0" wp14:anchorId="4216AE42" wp14:editId="757498E6">
+            <wp:extent cx="6572250" cy="4098925"/>
+            <wp:effectExtent l="12700" t="12700" r="19050" b="15875"/>
+            <wp:docPr id="1855537820" name="Picture 1" descr="A screenshot of a computer&#10;&#10;AI-generated content may be incorrect."/>
             <wp:cNvGraphicFramePr>
               <a:graphicFrameLocks xmlns:a="http://schemas.openxmlformats.org/drawingml/2006/main" noChangeAspect="1"/>
             </wp:cNvGraphicFramePr>
@@ -386,7 +379,7 @@
               <a:graphicData uri="http://schemas.openxmlformats.org/drawingml/2006/picture">
                 <pic:pic xmlns:pic="http://schemas.openxmlformats.org/drawingml/2006/picture">
                   <pic:nvPicPr>
-                    <pic:cNvPr id="1" name=""/>
+                    <pic:cNvPr id="1855537820" name="Picture 1" descr="A screenshot of a computer&#10;&#10;AI-generated content may be incorrect."/>
                     <pic:cNvPicPr/>
                   </pic:nvPicPr>
                   <pic:blipFill>
@@ -398,7 +391,7 @@
                   <pic:spPr>
                     <a:xfrm>
                       <a:off x="0" y="0"/>
-                      <a:ext cx="6572250" cy="3632835"/>
+                      <a:ext cx="6572250" cy="4098925"/>
                     </a:xfrm>
                     <a:prstGeom prst="rect">
                       <a:avLst/>
@@ -411,6 +404,21 @@
                       <a:round/>
                       <a:headEnd type="none" w="med" len="med"/>
                       <a:tailEnd type="none" w="med" len="med"/>
+                      <a:extLst>
+                        <a:ext uri="{C807C97D-BFC1-408E-A445-0C87EB9F89A2}">
+                          <ask:lineSketchStyleProps xmlns:ask="http://schemas.microsoft.com/office/drawing/2018/sketchyshapes" sd="0">
+                            <a:custGeom>
+                              <a:avLst/>
+                              <a:gdLst/>
+                              <a:ahLst/>
+                              <a:cxnLst/>
+                              <a:rect l="0" t="0" r="0" b="0"/>
+                              <a:pathLst/>
+                            </a:custGeom>
+                            <ask:type/>
+                          </ask:lineSketchStyleProps>
+                        </a:ext>
+                      </a:extLst>
                     </a:ln>
                   </pic:spPr>
                 </pic:pic>
@@ -771,7 +779,7 @@
           <w:i/>
           <w:sz w:val="32"/>
         </w:rPr>
-        <w:t xml:space="preserve"> you can choose your own </w:t>
+        <w:t xml:space="preserve"> choose your own </w:t>
       </w:r>
       <w:r>
         <w:rPr>
@@ -806,7 +814,7 @@
           <w:i/>
           <w:sz w:val="32"/>
         </w:rPr>
-        <w:t>are numbers, and pick things that could possibly have something to do with their journey to school.</w:t>
+        <w:t>are numbers, and pick things that could have something to do with their journey to school.</w:t>
       </w:r>
       <w:r>
         <w:rPr>
@@ -978,6 +986,12 @@
         <w:rPr>
           <w:sz w:val="32"/>
         </w:rPr>
+        <w:br/>
+      </w:r>
+      <w:r>
+        <w:rPr>
+          <w:sz w:val="32"/>
+        </w:rPr>
         <w:t xml:space="preserve">Go to </w:t>
       </w:r>
       <w:hyperlink r:id="rId15" w:history="1">
@@ -1225,15 +1239,13 @@
       </w:r>
       <w:r>
         <w:rPr>
-          <w:noProof/>
-          <w:sz w:val="32"/>
-          <w:lang w:eastAsia="en-GB"/>
+          <w:sz w:val="32"/>
         </w:rPr>
         <w:drawing>
-          <wp:inline distT="0" distB="0" distL="0" distR="0" wp14:anchorId="15C0A96F" wp14:editId="1B873F43">
-            <wp:extent cx="5497782" cy="2560320"/>
-            <wp:effectExtent l="25400" t="25400" r="14605" b="30480"/>
-            <wp:docPr id="1" name="Picture 1"/>
+          <wp:inline distT="0" distB="0" distL="0" distR="0" wp14:anchorId="4BD62F3B" wp14:editId="30738747">
+            <wp:extent cx="5723363" cy="2568455"/>
+            <wp:effectExtent l="12700" t="12700" r="17145" b="10160"/>
+            <wp:docPr id="1167838292" name="Picture 1" descr="A screenshot of a computer&#10;&#10;AI-generated content may be incorrect."/>
             <wp:cNvGraphicFramePr>
               <a:graphicFrameLocks xmlns:a="http://schemas.openxmlformats.org/drawingml/2006/main" noChangeAspect="1"/>
             </wp:cNvGraphicFramePr>
@@ -1241,11 +1253,224 @@
               <a:graphicData uri="http://schemas.openxmlformats.org/drawingml/2006/picture">
                 <pic:pic xmlns:pic="http://schemas.openxmlformats.org/drawingml/2006/picture">
                   <pic:nvPicPr>
-                    <pic:cNvPr id="1" name=""/>
+                    <pic:cNvPr id="1167838292" name="Picture 1" descr="A screenshot of a computer&#10;&#10;AI-generated content may be incorrect."/>
+                    <pic:cNvPicPr/>
+                  </pic:nvPicPr>
+                  <pic:blipFill rotWithShape="1">
+                    <a:blip r:embed="rId16"/>
+                    <a:srcRect b="6262"/>
+                    <a:stretch>
+                      <a:fillRect/>
+                    </a:stretch>
+                  </pic:blipFill>
+                  <pic:spPr bwMode="auto">
+                    <a:xfrm>
+                      <a:off x="0" y="0"/>
+                      <a:ext cx="5724000" cy="2568741"/>
+                    </a:xfrm>
+                    <a:prstGeom prst="rect">
+                      <a:avLst/>
+                    </a:prstGeom>
+                    <a:ln w="9525" cap="flat" cmpd="sng" algn="ctr">
+                      <a:solidFill>
+                        <a:srgbClr val="4472C4"/>
+                      </a:solidFill>
+                      <a:prstDash val="solid"/>
+                      <a:round/>
+                      <a:headEnd type="none" w="med" len="med"/>
+                      <a:tailEnd type="none" w="med" len="med"/>
+                      <a:extLst>
+                        <a:ext uri="{C807C97D-BFC1-408E-A445-0C87EB9F89A2}">
+                          <ask:lineSketchStyleProps xmlns:ask="http://schemas.microsoft.com/office/drawing/2018/sketchyshapes" sd="0">
+                            <a:custGeom>
+                              <a:avLst/>
+                              <a:gdLst/>
+                              <a:ahLst/>
+                              <a:cxnLst/>
+                              <a:rect l="0" t="0" r="0" b="0"/>
+                              <a:pathLst/>
+                            </a:custGeom>
+                            <ask:type/>
+                          </ask:lineSketchStyleProps>
+                        </a:ext>
+                      </a:extLst>
+                    </a:ln>
+                    <a:extLst>
+                      <a:ext uri="{53640926-AAD7-44D8-BBD7-CCE9431645EC}">
+                        <a14:shadowObscured xmlns:a14="http://schemas.microsoft.com/office/drawing/2010/main"/>
+                      </a:ext>
+                    </a:extLst>
+                  </pic:spPr>
+                </pic:pic>
+              </a:graphicData>
+            </a:graphic>
+          </wp:inline>
+        </w:drawing>
+      </w:r>
+    </w:p>
+    <w:p>
+      <w:pPr>
+        <w:rPr>
+          <w:sz w:val="32"/>
+        </w:rPr>
+      </w:pPr>
+    </w:p>
+    <w:p>
+      <w:pPr>
+        <w:pStyle w:val="ListParagraph"/>
+        <w:numPr>
+          <w:ilvl w:val="0"/>
+          <w:numId w:val="1"/>
+        </w:numPr>
+        <w:rPr>
+          <w:sz w:val="32"/>
+        </w:rPr>
+      </w:pPr>
+      <w:r>
+        <w:rPr>
+          <w:sz w:val="32"/>
+        </w:rPr>
+        <w:t>Click “</w:t>
+      </w:r>
+      <w:r>
+        <w:rPr>
+          <w:b/>
+          <w:sz w:val="32"/>
+        </w:rPr>
+        <w:t>Add a value</w:t>
+      </w:r>
+      <w:r>
+        <w:rPr>
+          <w:sz w:val="32"/>
+        </w:rPr>
+        <w:t>”</w:t>
+      </w:r>
+      <w:r>
+        <w:rPr>
+          <w:sz w:val="32"/>
+        </w:rPr>
+        <w:t xml:space="preserve">, </w:t>
+      </w:r>
+      <w:r>
+        <w:rPr>
+          <w:sz w:val="32"/>
+        </w:rPr>
+        <w:t xml:space="preserve">name it “age” </w:t>
+      </w:r>
+      <w:r>
+        <w:rPr>
+          <w:sz w:val="32"/>
+        </w:rPr>
+        <w:t xml:space="preserve">and make the type “number”. </w:t>
+      </w:r>
+      <w:r>
+        <w:rPr>
+          <w:sz w:val="32"/>
+        </w:rPr>
+        <w:br/>
+        <w:t xml:space="preserve">Do this again for a “number” value called “distance”. </w:t>
+      </w:r>
+      <w:r>
+        <w:rPr>
+          <w:sz w:val="32"/>
+        </w:rPr>
+        <w:br/>
+        <w:t xml:space="preserve">Do it a third time for a “number” value called “friends”. </w:t>
+      </w:r>
+      <w:r>
+        <w:rPr>
+          <w:sz w:val="32"/>
+        </w:rPr>
+        <w:br/>
+        <w:t>Click “</w:t>
+      </w:r>
+      <w:r>
+        <w:rPr>
+          <w:b/>
+          <w:sz w:val="32"/>
+        </w:rPr>
+        <w:t>Create</w:t>
+      </w:r>
+      <w:r>
+        <w:rPr>
+          <w:sz w:val="32"/>
+        </w:rPr>
+        <w:t>” when it looks like the picture below.</w:t>
+      </w:r>
+      <w:r>
+        <w:rPr>
+          <w:i/>
+          <w:sz w:val="32"/>
+        </w:rPr>
+        <w:br/>
+      </w:r>
+      <w:r>
+        <w:rPr>
+          <w:i/>
+          <w:sz w:val="32"/>
+        </w:rPr>
+        <w:t>U</w:t>
+      </w:r>
+      <w:r>
+        <w:rPr>
+          <w:i/>
+          <w:sz w:val="32"/>
+        </w:rPr>
+        <w:t xml:space="preserve">se the values you used in your survey, but </w:t>
+      </w:r>
+      <w:r>
+        <w:rPr>
+          <w:b/>
+          <w:bCs/>
+          <w:i/>
+          <w:sz w:val="32"/>
+        </w:rPr>
+        <w:t>d</w:t>
+      </w:r>
+      <w:r>
+        <w:rPr>
+          <w:b/>
+          <w:bCs/>
+          <w:i/>
+          <w:sz w:val="32"/>
+        </w:rPr>
+        <w:t>on’t include</w:t>
+      </w:r>
+      <w:r>
+        <w:rPr>
+          <w:i/>
+          <w:sz w:val="32"/>
+        </w:rPr>
+        <w:t xml:space="preserve"> the actual journey to school method. We’ll get to that next.</w:t>
+      </w:r>
+      <w:r>
+        <w:rPr>
+          <w:i/>
+          <w:sz w:val="32"/>
+        </w:rPr>
+        <w:br/>
+      </w:r>
+      <w:r>
+        <w:rPr>
+          <w:sz w:val="32"/>
+        </w:rPr>
+        <w:drawing>
+          <wp:inline distT="0" distB="0" distL="0" distR="0" wp14:anchorId="686EF760" wp14:editId="42104126">
+            <wp:extent cx="5724000" cy="2905137"/>
+            <wp:effectExtent l="12700" t="12700" r="16510" b="15875"/>
+            <wp:docPr id="1959683128" name="Picture 1" descr="A screenshot of a computer&#10;&#10;AI-generated content may be incorrect."/>
+            <wp:cNvGraphicFramePr>
+              <a:graphicFrameLocks xmlns:a="http://schemas.openxmlformats.org/drawingml/2006/main" noChangeAspect="1"/>
+            </wp:cNvGraphicFramePr>
+            <a:graphic xmlns:a="http://schemas.openxmlformats.org/drawingml/2006/main">
+              <a:graphicData uri="http://schemas.openxmlformats.org/drawingml/2006/picture">
+                <pic:pic xmlns:pic="http://schemas.openxmlformats.org/drawingml/2006/picture">
+                  <pic:nvPicPr>
+                    <pic:cNvPr id="1959683128" name="Picture 1" descr="A screenshot of a computer&#10;&#10;AI-generated content may be incorrect."/>
                     <pic:cNvPicPr/>
                   </pic:nvPicPr>
                   <pic:blipFill>
-                    <a:blip r:embed="rId16"/>
+                    <a:blip r:embed="rId17"/>
                     <a:stretch>
                       <a:fillRect/>
                     </a:stretch>
@@ -1253,7 +1478,222 @@
                   <pic:spPr>
                     <a:xfrm>
                       <a:off x="0" y="0"/>
-                      <a:ext cx="5497782" cy="2560320"/>
+                      <a:ext cx="5724000" cy="2905137"/>
+                    </a:xfrm>
+                    <a:prstGeom prst="rect">
+                      <a:avLst/>
+                    </a:prstGeom>
+                    <a:ln w="9525" cap="flat" cmpd="sng" algn="ctr">
+                      <a:solidFill>
+                        <a:srgbClr val="4472C4"/>
+                      </a:solidFill>
+                      <a:prstDash val="solid"/>
+                      <a:round/>
+                      <a:headEnd type="none" w="med" len="med"/>
+                      <a:tailEnd type="none" w="med" len="med"/>
+                      <a:extLst>
+                        <a:ext uri="{C807C97D-BFC1-408E-A445-0C87EB9F89A2}">
+                          <ask:lineSketchStyleProps xmlns:ask="http://schemas.microsoft.com/office/drawing/2018/sketchyshapes" sd="0">
+                            <a:custGeom>
+                              <a:avLst/>
+                              <a:gdLst/>
+                              <a:ahLst/>
+                              <a:cxnLst/>
+                              <a:rect l="0" t="0" r="0" b="0"/>
+                              <a:pathLst/>
+                            </a:custGeom>
+                            <ask:type/>
+                          </ask:lineSketchStyleProps>
+                        </a:ext>
+                      </a:extLst>
+                    </a:ln>
+                  </pic:spPr>
+                </pic:pic>
+              </a:graphicData>
+            </a:graphic>
+          </wp:inline>
+        </w:drawing>
+      </w:r>
+    </w:p>
+    <w:p>
+      <w:pPr>
+        <w:pStyle w:val="ListParagraph"/>
+        <w:numPr>
+          <w:ilvl w:val="0"/>
+          <w:numId w:val="1"/>
+        </w:numPr>
+        <w:rPr>
+          <w:sz w:val="32"/>
+        </w:rPr>
+      </w:pPr>
+      <w:r>
+        <w:rPr>
+          <w:sz w:val="32"/>
+        </w:rPr>
+        <w:lastRenderedPageBreak/>
+        <w:t>You should now see “</w:t>
+      </w:r>
+      <w:r>
+        <w:rPr>
+          <w:sz w:val="32"/>
+        </w:rPr>
+        <w:t>journey to school</w:t>
+      </w:r>
+      <w:r>
+        <w:rPr>
+          <w:sz w:val="32"/>
+        </w:rPr>
+        <w:t>” show up in the list of your projects. Click on it.</w:t>
+      </w:r>
+      <w:r>
+        <w:rPr>
+          <w:sz w:val="32"/>
+        </w:rPr>
+        <w:br/>
+      </w:r>
+      <w:r>
+        <w:rPr>
+          <w:sz w:val="32"/>
+        </w:rPr>
+        <w:drawing>
+          <wp:inline distT="0" distB="0" distL="0" distR="0" wp14:anchorId="162C4364" wp14:editId="0DD5DC53">
+            <wp:extent cx="5723542" cy="1584606"/>
+            <wp:effectExtent l="12700" t="12700" r="17145" b="15875"/>
+            <wp:docPr id="58135294" name="Picture 1" descr="A screenshot of a computer&#10;&#10;AI-generated content may be incorrect."/>
+            <wp:cNvGraphicFramePr>
+              <a:graphicFrameLocks xmlns:a="http://schemas.openxmlformats.org/drawingml/2006/main" noChangeAspect="1"/>
+            </wp:cNvGraphicFramePr>
+            <a:graphic xmlns:a="http://schemas.openxmlformats.org/drawingml/2006/main">
+              <a:graphicData uri="http://schemas.openxmlformats.org/drawingml/2006/picture">
+                <pic:pic xmlns:pic="http://schemas.openxmlformats.org/drawingml/2006/picture">
+                  <pic:nvPicPr>
+                    <pic:cNvPr id="58135294" name="Picture 1" descr="A screenshot of a computer&#10;&#10;AI-generated content may be incorrect."/>
+                    <pic:cNvPicPr/>
+                  </pic:nvPicPr>
+                  <pic:blipFill rotWithShape="1">
+                    <a:blip r:embed="rId18"/>
+                    <a:srcRect b="8859"/>
+                    <a:stretch>
+                      <a:fillRect/>
+                    </a:stretch>
+                  </pic:blipFill>
+                  <pic:spPr bwMode="auto">
+                    <a:xfrm>
+                      <a:off x="0" y="0"/>
+                      <a:ext cx="5724000" cy="1584733"/>
+                    </a:xfrm>
+                    <a:prstGeom prst="rect">
+                      <a:avLst/>
+                    </a:prstGeom>
+                    <a:ln w="9525" cap="flat" cmpd="sng" algn="ctr">
+                      <a:solidFill>
+                        <a:srgbClr val="4472C4"/>
+                      </a:solidFill>
+                      <a:prstDash val="solid"/>
+                      <a:round/>
+                      <a:headEnd type="none" w="med" len="med"/>
+                      <a:tailEnd type="none" w="med" len="med"/>
+                      <a:extLst>
+                        <a:ext uri="{C807C97D-BFC1-408E-A445-0C87EB9F89A2}">
+                          <ask:lineSketchStyleProps xmlns:ask="http://schemas.microsoft.com/office/drawing/2018/sketchyshapes" sd="0">
+                            <a:custGeom>
+                              <a:avLst/>
+                              <a:gdLst/>
+                              <a:ahLst/>
+                              <a:cxnLst/>
+                              <a:rect l="0" t="0" r="0" b="0"/>
+                              <a:pathLst/>
+                            </a:custGeom>
+                            <ask:type/>
+                          </ask:lineSketchStyleProps>
+                        </a:ext>
+                      </a:extLst>
+                    </a:ln>
+                    <a:extLst>
+                      <a:ext uri="{53640926-AAD7-44D8-BBD7-CCE9431645EC}">
+                        <a14:shadowObscured xmlns:a14="http://schemas.microsoft.com/office/drawing/2010/main"/>
+                      </a:ext>
+                    </a:extLst>
+                  </pic:spPr>
+                </pic:pic>
+              </a:graphicData>
+            </a:graphic>
+          </wp:inline>
+        </w:drawing>
+      </w:r>
+    </w:p>
+    <w:p>
+      <w:pPr>
+        <w:rPr>
+          <w:sz w:val="32"/>
+        </w:rPr>
+      </w:pPr>
+    </w:p>
+    <w:p>
+      <w:pPr>
+        <w:pStyle w:val="ListParagraph"/>
+        <w:numPr>
+          <w:ilvl w:val="0"/>
+          <w:numId w:val="1"/>
+        </w:numPr>
+        <w:rPr>
+          <w:sz w:val="32"/>
+        </w:rPr>
+      </w:pPr>
+      <w:r>
+        <w:rPr>
+          <w:sz w:val="32"/>
+        </w:rPr>
+        <w:t xml:space="preserve">Click on the </w:t>
+      </w:r>
+      <w:r>
+        <w:rPr>
+          <w:b/>
+          <w:sz w:val="32"/>
+        </w:rPr>
+        <w:t xml:space="preserve">Train </w:t>
+      </w:r>
+      <w:r>
+        <w:rPr>
+          <w:sz w:val="32"/>
+        </w:rPr>
+        <w:t xml:space="preserve">button to start giving your survey results to the computer. </w:t>
+      </w:r>
+      <w:r>
+        <w:rPr>
+          <w:sz w:val="32"/>
+        </w:rPr>
+        <w:br/>
+      </w:r>
+      <w:r>
+        <w:rPr>
+          <w:sz w:val="32"/>
+        </w:rPr>
+        <w:drawing>
+          <wp:inline distT="0" distB="0" distL="0" distR="0" wp14:anchorId="4AF11F8E" wp14:editId="59574E94">
+            <wp:extent cx="5724000" cy="1882007"/>
+            <wp:effectExtent l="12700" t="12700" r="16510" b="10795"/>
+            <wp:docPr id="838133599" name="Picture 1" descr="A screenshot of a computer&#10;&#10;AI-generated content may be incorrect."/>
+            <wp:cNvGraphicFramePr>
+              <a:graphicFrameLocks xmlns:a="http://schemas.openxmlformats.org/drawingml/2006/main" noChangeAspect="1"/>
+            </wp:cNvGraphicFramePr>
+            <a:graphic xmlns:a="http://schemas.openxmlformats.org/drawingml/2006/main">
+              <a:graphicData uri="http://schemas.openxmlformats.org/drawingml/2006/picture">
+                <pic:pic xmlns:pic="http://schemas.openxmlformats.org/drawingml/2006/picture">
+                  <pic:nvPicPr>
+                    <pic:cNvPr id="838133599" name="Picture 1" descr="A screenshot of a computer&#10;&#10;AI-generated content may be incorrect."/>
+                    <pic:cNvPicPr/>
+                  </pic:nvPicPr>
+                  <pic:blipFill>
+                    <a:blip r:embed="rId19"/>
+                    <a:stretch>
+                      <a:fillRect/>
+                    </a:stretch>
+                  </pic:blipFill>
+                  <pic:spPr>
+                    <a:xfrm>
+                      <a:off x="0" y="0"/>
+                      <a:ext cx="5724000" cy="1882007"/>
                     </a:xfrm>
                     <a:prstGeom prst="rect">
                       <a:avLst/>
@@ -1297,126 +1737,69 @@
         <w:rPr>
           <w:sz w:val="32"/>
         </w:rPr>
-        <w:t>Click “</w:t>
+        <w:t>Click on “</w:t>
       </w:r>
       <w:r>
         <w:rPr>
           <w:b/>
           <w:sz w:val="32"/>
         </w:rPr>
-        <w:t>Add a value</w:t>
-      </w:r>
-      <w:r>
-        <w:rPr>
-          <w:sz w:val="32"/>
-        </w:rPr>
-        <w:t>”</w:t>
-      </w:r>
-      <w:r>
-        <w:rPr>
-          <w:sz w:val="32"/>
-        </w:rPr>
-        <w:t xml:space="preserve">, </w:t>
-      </w:r>
-      <w:r>
-        <w:rPr>
-          <w:sz w:val="32"/>
-        </w:rPr>
-        <w:t xml:space="preserve">name </w:t>
-      </w:r>
-      <w:proofErr w:type="gramStart"/>
-      <w:r>
-        <w:rPr>
-          <w:sz w:val="32"/>
-        </w:rPr>
-        <w:t>it</w:t>
-      </w:r>
-      <w:proofErr w:type="gramEnd"/>
-      <w:r>
-        <w:rPr>
-          <w:sz w:val="32"/>
-        </w:rPr>
-        <w:t xml:space="preserve"> “age” </w:t>
-      </w:r>
-      <w:r>
-        <w:rPr>
-          <w:sz w:val="32"/>
-        </w:rPr>
-        <w:t xml:space="preserve">and make the type “number”. </w:t>
+        <w:t>Add new label</w:t>
+      </w:r>
+      <w:r>
+        <w:rPr>
+          <w:sz w:val="32"/>
+        </w:rPr>
+        <w:t xml:space="preserve">” and create a bucket called “car”. </w:t>
       </w:r>
       <w:r>
         <w:rPr>
           <w:sz w:val="32"/>
         </w:rPr>
         <w:br/>
-        <w:t xml:space="preserve">Do this again for a “number” value called “distance”. </w:t>
+        <w:t xml:space="preserve">Do it again and create a bucket called “walk”. Do it </w:t>
+      </w:r>
+      <w:r>
+        <w:rPr>
+          <w:sz w:val="32"/>
+        </w:rPr>
+        <w:t>again for</w:t>
+      </w:r>
+      <w:r>
+        <w:rPr>
+          <w:sz w:val="32"/>
+        </w:rPr>
+        <w:t xml:space="preserve"> “cycle”. </w:t>
       </w:r>
       <w:r>
         <w:rPr>
           <w:sz w:val="32"/>
         </w:rPr>
         <w:br/>
-        <w:t xml:space="preserve">Do it a third time for a “number” value called “friends”. </w:t>
+      </w:r>
+      <w:r>
+        <w:rPr>
+          <w:i/>
+          <w:sz w:val="32"/>
+        </w:rPr>
+        <w:t xml:space="preserve">If you used different options in your survey, use those names instead. </w:t>
       </w:r>
       <w:r>
         <w:rPr>
           <w:sz w:val="32"/>
         </w:rPr>
         <w:br/>
-        <w:t>Click “</w:t>
-      </w:r>
-      <w:r>
-        <w:rPr>
-          <w:b/>
-          <w:sz w:val="32"/>
-        </w:rPr>
-        <w:t>Create</w:t>
-      </w:r>
-      <w:r>
-        <w:rPr>
-          <w:sz w:val="32"/>
-        </w:rPr>
-        <w:t>” when it looks like the picture below.</w:t>
       </w:r>
       <w:r>
         <w:rPr>
           <w:i/>
           <w:sz w:val="32"/>
         </w:rPr>
-        <w:br/>
-      </w:r>
-      <w:r>
-        <w:rPr>
-          <w:i/>
-          <w:sz w:val="32"/>
-        </w:rPr>
-        <w:t>You should use the values you used in your survey, but d</w:t>
-      </w:r>
-      <w:r>
-        <w:rPr>
-          <w:i/>
-          <w:sz w:val="32"/>
-        </w:rPr>
-        <w:t>on’t include the actual journey to school method. We’ll get to that next.</w:t>
-      </w:r>
-      <w:r>
-        <w:rPr>
-          <w:i/>
-          <w:sz w:val="32"/>
-        </w:rPr>
-        <w:br/>
-      </w:r>
-      <w:r>
-        <w:rPr>
-          <w:noProof/>
-          <w:sz w:val="32"/>
-          <w:lang w:eastAsia="en-GB"/>
-        </w:rPr>
         <w:drawing>
-          <wp:inline distT="0" distB="0" distL="0" distR="0" wp14:anchorId="53835EC2" wp14:editId="1C8AE4E7">
-            <wp:extent cx="5724144" cy="2826676"/>
-            <wp:effectExtent l="25400" t="25400" r="16510" b="18415"/>
-            <wp:docPr id="2" name="Picture 2"/>
+          <wp:inline distT="0" distB="0" distL="0" distR="0" wp14:anchorId="4B4EED7D" wp14:editId="023746F4">
+            <wp:extent cx="5724000" cy="2783468"/>
+            <wp:effectExtent l="12700" t="12700" r="16510" b="10795"/>
+            <wp:docPr id="1561636964" name="Picture 1" descr="A screenshot of a computer&#10;&#10;AI-generated content may be incorrect."/>
             <wp:cNvGraphicFramePr>
               <a:graphicFrameLocks xmlns:a="http://schemas.openxmlformats.org/drawingml/2006/main" noChangeAspect="1"/>
             </wp:cNvGraphicFramePr>
@@ -1424,11 +1807,11 @@
               <a:graphicData uri="http://schemas.openxmlformats.org/drawingml/2006/picture">
                 <pic:pic xmlns:pic="http://schemas.openxmlformats.org/drawingml/2006/picture">
                   <pic:nvPicPr>
-                    <pic:cNvPr id="1" name=""/>
+                    <pic:cNvPr id="1561636964" name="Picture 1" descr="A screenshot of a computer&#10;&#10;AI-generated content may be incorrect."/>
                     <pic:cNvPicPr/>
                   </pic:nvPicPr>
                   <pic:blipFill>
-                    <a:blip r:embed="rId17"/>
+                    <a:blip r:embed="rId20"/>
                     <a:stretch>
                       <a:fillRect/>
                     </a:stretch>
@@ -1436,7 +1819,7 @@
                   <pic:spPr>
                     <a:xfrm>
                       <a:off x="0" y="0"/>
-                      <a:ext cx="5724144" cy="2826676"/>
+                      <a:ext cx="5724000" cy="2783468"/>
                     </a:xfrm>
                     <a:prstGeom prst="rect">
                       <a:avLst/>
@@ -1457,6 +1840,13 @@
           </wp:inline>
         </w:drawing>
       </w:r>
+      <w:r>
+        <w:rPr>
+          <w:i/>
+          <w:sz w:val="32"/>
+        </w:rPr>
+        <w:br/>
+      </w:r>
     </w:p>
     <w:p>
       <w:pPr>
@@ -1474,19 +1864,39 @@
           <w:sz w:val="32"/>
         </w:rPr>
         <w:lastRenderedPageBreak/>
-        <w:t>You should now see “</w:t>
-      </w:r>
-      <w:r>
-        <w:rPr>
-          <w:sz w:val="32"/>
-        </w:rPr>
-        <w:t>journey to school</w:t>
-      </w:r>
-      <w:r>
-        <w:rPr>
-          <w:sz w:val="32"/>
-        </w:rPr>
-        <w:t>” show up in the list of your projects. Click on it.</w:t>
+        <w:t xml:space="preserve">Click on the </w:t>
+      </w:r>
+      <w:r>
+        <w:rPr>
+          <w:sz w:val="32"/>
+        </w:rPr>
+        <w:t>“</w:t>
+      </w:r>
+      <w:r>
+        <w:rPr>
+          <w:b/>
+          <w:sz w:val="32"/>
+        </w:rPr>
+        <w:t xml:space="preserve">Add </w:t>
+      </w:r>
+      <w:r>
+        <w:rPr>
+          <w:b/>
+          <w:sz w:val="32"/>
+        </w:rPr>
+        <w:t>example</w:t>
+      </w:r>
+      <w:r>
+        <w:rPr>
+          <w:sz w:val="32"/>
+        </w:rPr>
+        <w:t>”</w:t>
+      </w:r>
+      <w:r>
+        <w:rPr>
+          <w:sz w:val="32"/>
+        </w:rPr>
+        <w:t xml:space="preserve"> button in the “car” bucket and then type in the first survey result for someone who travels by car. </w:t>
       </w:r>
       <w:r>
         <w:rPr>
@@ -1496,15 +1906,13 @@
       </w:r>
       <w:r>
         <w:rPr>
-          <w:noProof/>
-          <w:sz w:val="32"/>
-          <w:lang w:eastAsia="en-GB"/>
+          <w:sz w:val="32"/>
         </w:rPr>
         <w:drawing>
-          <wp:inline distT="0" distB="0" distL="0" distR="0" wp14:anchorId="4B653D0A" wp14:editId="5CFB5063">
-            <wp:extent cx="5722859" cy="3221502"/>
-            <wp:effectExtent l="25400" t="25400" r="17780" b="29845"/>
-            <wp:docPr id="11" name="Picture 11"/>
+          <wp:inline distT="0" distB="0" distL="0" distR="0" wp14:anchorId="7725FE4F" wp14:editId="344AE254">
+            <wp:extent cx="5724000" cy="3227009"/>
+            <wp:effectExtent l="12700" t="12700" r="16510" b="12065"/>
+            <wp:docPr id="212707046" name="Picture 1" descr="A screenshot of a computer&#10;&#10;AI-generated content may be incorrect."/>
             <wp:cNvGraphicFramePr>
               <a:graphicFrameLocks xmlns:a="http://schemas.openxmlformats.org/drawingml/2006/main" noChangeAspect="1"/>
             </wp:cNvGraphicFramePr>
@@ -1512,110 +1920,11 @@
               <a:graphicData uri="http://schemas.openxmlformats.org/drawingml/2006/picture">
                 <pic:pic xmlns:pic="http://schemas.openxmlformats.org/drawingml/2006/picture">
                   <pic:nvPicPr>
-                    <pic:cNvPr id="1" name=""/>
-                    <pic:cNvPicPr/>
-                  </pic:nvPicPr>
-                  <pic:blipFill rotWithShape="1">
-                    <a:blip r:embed="rId18"/>
-                    <a:srcRect b="14996"/>
-                    <a:stretch/>
-                  </pic:blipFill>
-                  <pic:spPr bwMode="auto">
-                    <a:xfrm>
-                      <a:off x="0" y="0"/>
-                      <a:ext cx="5724144" cy="3222226"/>
-                    </a:xfrm>
-                    <a:prstGeom prst="rect">
-                      <a:avLst/>
-                    </a:prstGeom>
-                    <a:ln w="9525" cap="flat" cmpd="sng" algn="ctr">
-                      <a:solidFill>
-                        <a:srgbClr val="4472C4"/>
-                      </a:solidFill>
-                      <a:prstDash val="solid"/>
-                      <a:round/>
-                      <a:headEnd type="none" w="med" len="med"/>
-                      <a:tailEnd type="none" w="med" len="med"/>
-                    </a:ln>
-                    <a:extLst>
-                      <a:ext uri="{53640926-AAD7-44D8-BBD7-CCE9431645EC}">
-                        <a14:shadowObscured xmlns:a14="http://schemas.microsoft.com/office/drawing/2010/main"/>
-                      </a:ext>
-                    </a:extLst>
-                  </pic:spPr>
-                </pic:pic>
-              </a:graphicData>
-            </a:graphic>
-          </wp:inline>
-        </w:drawing>
-      </w:r>
-    </w:p>
-    <w:p>
-      <w:pPr>
-        <w:rPr>
-          <w:sz w:val="32"/>
-        </w:rPr>
-      </w:pPr>
-    </w:p>
-    <w:p>
-      <w:pPr>
-        <w:pStyle w:val="ListParagraph"/>
-        <w:numPr>
-          <w:ilvl w:val="0"/>
-          <w:numId w:val="1"/>
-        </w:numPr>
-        <w:rPr>
-          <w:sz w:val="32"/>
-        </w:rPr>
-      </w:pPr>
-      <w:r>
-        <w:rPr>
-          <w:sz w:val="32"/>
-        </w:rPr>
-        <w:t xml:space="preserve">Click on the </w:t>
-      </w:r>
-      <w:r>
-        <w:rPr>
-          <w:b/>
-          <w:sz w:val="32"/>
-        </w:rPr>
-        <w:t xml:space="preserve">Train </w:t>
-      </w:r>
-      <w:r>
-        <w:rPr>
-          <w:sz w:val="32"/>
-        </w:rPr>
-        <w:t xml:space="preserve">button to start giving your survey results to the computer. </w:t>
-      </w:r>
-      <w:r>
-        <w:rPr>
-          <w:sz w:val="32"/>
-        </w:rPr>
-        <w:br/>
-      </w:r>
-      <w:r>
-        <w:rPr>
-          <w:noProof/>
-          <w:sz w:val="32"/>
-          <w:lang w:eastAsia="en-GB"/>
-        </w:rPr>
-        <w:drawing>
-          <wp:inline distT="0" distB="0" distL="0" distR="0" wp14:anchorId="735E3468" wp14:editId="1F687CF0">
-            <wp:extent cx="5724144" cy="2857094"/>
-            <wp:effectExtent l="25400" t="25400" r="16510" b="13335"/>
-            <wp:docPr id="16" name="Picture 16"/>
-            <wp:cNvGraphicFramePr>
-              <a:graphicFrameLocks xmlns:a="http://schemas.openxmlformats.org/drawingml/2006/main" noChangeAspect="1"/>
-            </wp:cNvGraphicFramePr>
-            <a:graphic xmlns:a="http://schemas.openxmlformats.org/drawingml/2006/main">
-              <a:graphicData uri="http://schemas.openxmlformats.org/drawingml/2006/picture">
-                <pic:pic xmlns:pic="http://schemas.openxmlformats.org/drawingml/2006/picture">
-                  <pic:nvPicPr>
-                    <pic:cNvPr id="1" name=""/>
+                    <pic:cNvPr id="212707046" name="Picture 1" descr="A screenshot of a computer&#10;&#10;AI-generated content may be incorrect."/>
                     <pic:cNvPicPr/>
                   </pic:nvPicPr>
                   <pic:blipFill>
-                    <a:blip r:embed="rId19"/>
+                    <a:blip r:embed="rId21"/>
                     <a:stretch>
                       <a:fillRect/>
                     </a:stretch>
@@ -1623,7 +1932,7 @@
                   <pic:spPr>
                     <a:xfrm>
                       <a:off x="0" y="0"/>
-                      <a:ext cx="5724144" cy="2857094"/>
+                      <a:ext cx="5724000" cy="3227009"/>
                     </a:xfrm>
                     <a:prstGeom prst="rect">
                       <a:avLst/>
@@ -1644,33 +1953,12 @@
           </wp:inline>
         </w:drawing>
       </w:r>
-    </w:p>
-    <w:p>
-      <w:pPr>
-        <w:rPr>
-          <w:sz w:val="32"/>
-        </w:rPr>
-      </w:pPr>
-    </w:p>
-    <w:p>
-      <w:pPr>
-        <w:rPr>
-          <w:sz w:val="32"/>
-        </w:rPr>
-      </w:pPr>
       <w:r>
         <w:rPr>
           <w:sz w:val="32"/>
         </w:rPr>
         <w:br/>
       </w:r>
-    </w:p>
-    <w:p>
-      <w:pPr>
-        <w:rPr>
-          <w:sz w:val="32"/>
-        </w:rPr>
-      </w:pPr>
     </w:p>
     <w:p>
       <w:pPr>
@@ -1687,71 +1975,47 @@
         <w:rPr>
           <w:sz w:val="32"/>
         </w:rPr>
-        <w:lastRenderedPageBreak/>
-        <w:t>Click on “</w:t>
-      </w:r>
-      <w:r>
-        <w:rPr>
-          <w:b/>
-          <w:sz w:val="32"/>
-        </w:rPr>
-        <w:t>Add new label</w:t>
-      </w:r>
-      <w:r>
-        <w:rPr>
-          <w:sz w:val="32"/>
-        </w:rPr>
-        <w:t xml:space="preserve">” and create a bucket called “car”. </w:t>
+        <w:t>Keep going</w:t>
+      </w:r>
+      <w:r>
+        <w:rPr>
+          <w:sz w:val="32"/>
+        </w:rPr>
+        <w:t xml:space="preserve"> until you’ve entered all the </w:t>
+      </w:r>
+      <w:r>
+        <w:rPr>
+          <w:sz w:val="32"/>
+        </w:rPr>
+        <w:t xml:space="preserve">survey </w:t>
+      </w:r>
+      <w:r>
+        <w:rPr>
+          <w:sz w:val="32"/>
+        </w:rPr>
+        <w:t>results.</w:t>
+      </w:r>
+      <w:r>
+        <w:rPr>
+          <w:sz w:val="32"/>
+        </w:rPr>
+        <w:t xml:space="preserve"> </w:t>
       </w:r>
       <w:r>
         <w:rPr>
           <w:sz w:val="32"/>
         </w:rPr>
         <w:br/>
-        <w:t xml:space="preserve">Do it again and create a bucket called “walk”. Do it </w:t>
-      </w:r>
-      <w:r>
-        <w:rPr>
-          <w:sz w:val="32"/>
-        </w:rPr>
-        <w:t>again for</w:t>
-      </w:r>
-      <w:r>
-        <w:rPr>
-          <w:sz w:val="32"/>
-        </w:rPr>
-        <w:t xml:space="preserve"> “cycle”. </w:t>
-      </w:r>
-      <w:r>
-        <w:rPr>
-          <w:sz w:val="32"/>
-        </w:rPr>
-        <w:br/>
-      </w:r>
-      <w:r>
-        <w:rPr>
-          <w:i/>
-          <w:sz w:val="32"/>
-        </w:rPr>
-        <w:t xml:space="preserve">If you used different options in your survey, use those names instead. </w:t>
-      </w:r>
-      <w:r>
-        <w:rPr>
-          <w:sz w:val="32"/>
-        </w:rPr>
-        <w:br/>
-      </w:r>
-      <w:r>
-        <w:rPr>
-          <w:noProof/>
-          <w:sz w:val="32"/>
-          <w:lang w:eastAsia="en-GB"/>
+      </w:r>
+      <w:r>
+        <w:rPr>
+          <w:sz w:val="32"/>
         </w:rPr>
         <w:drawing>
-          <wp:inline distT="0" distB="0" distL="0" distR="0" wp14:anchorId="667DBCB6" wp14:editId="064B1EB0">
-            <wp:extent cx="5486400" cy="3642227"/>
-            <wp:effectExtent l="25400" t="25400" r="25400" b="15875"/>
-            <wp:docPr id="17" name="Picture 17"/>
+          <wp:inline distT="0" distB="0" distL="0" distR="0" wp14:anchorId="79E79CBA" wp14:editId="281AFE55">
+            <wp:extent cx="5724000" cy="3570449"/>
+            <wp:effectExtent l="12700" t="12700" r="16510" b="11430"/>
+            <wp:docPr id="1699775821" name="Picture 1" descr="A screenshot of a computer&#10;&#10;AI-generated content may be incorrect."/>
             <wp:cNvGraphicFramePr>
               <a:graphicFrameLocks xmlns:a="http://schemas.openxmlformats.org/drawingml/2006/main" noChangeAspect="1"/>
             </wp:cNvGraphicFramePr>
@@ -1759,11 +2023,11 @@
               <a:graphicData uri="http://schemas.openxmlformats.org/drawingml/2006/picture">
                 <pic:pic xmlns:pic="http://schemas.openxmlformats.org/drawingml/2006/picture">
                   <pic:nvPicPr>
-                    <pic:cNvPr id="1" name=""/>
+                    <pic:cNvPr id="1699775821" name="Picture 1" descr="A screenshot of a computer&#10;&#10;AI-generated content may be incorrect."/>
                     <pic:cNvPicPr/>
                   </pic:nvPicPr>
                   <pic:blipFill>
-                    <a:blip r:embed="rId20"/>
+                    <a:blip r:embed="rId22"/>
                     <a:stretch>
                       <a:fillRect/>
                     </a:stretch>
@@ -1771,7 +2035,7 @@
                   <pic:spPr>
                     <a:xfrm>
                       <a:off x="0" y="0"/>
-                      <a:ext cx="5486400" cy="3642227"/>
+                      <a:ext cx="5724000" cy="3570449"/>
                     </a:xfrm>
                     <a:prstGeom prst="rect">
                       <a:avLst/>
@@ -1794,7 +2058,6 @@
       </w:r>
       <w:r>
         <w:rPr>
-          <w:i/>
           <w:sz w:val="32"/>
         </w:rPr>
         <w:br/>
@@ -1815,39 +2078,72 @@
         <w:rPr>
           <w:sz w:val="32"/>
         </w:rPr>
+        <w:t>Click on the “</w:t>
+      </w:r>
+      <w:r>
+        <w:rPr>
+          <w:b/>
+          <w:sz w:val="32"/>
+        </w:rPr>
+        <w:t>&lt; Back to project</w:t>
+      </w:r>
+      <w:r>
+        <w:rPr>
+          <w:sz w:val="32"/>
+        </w:rPr>
+        <w:t xml:space="preserve">” link, and this time click on </w:t>
+      </w:r>
+      <w:r>
+        <w:rPr>
+          <w:b/>
+          <w:sz w:val="32"/>
+        </w:rPr>
+        <w:t>Learn &amp; Test</w:t>
+      </w:r>
+      <w:r>
+        <w:rPr>
+          <w:sz w:val="32"/>
+        </w:rPr>
+        <w:t xml:space="preserve"> to use your examples.</w:t>
+      </w:r>
+    </w:p>
+    <w:p>
+      <w:pPr>
+        <w:rPr>
+          <w:sz w:val="32"/>
+        </w:rPr>
+      </w:pPr>
+    </w:p>
+    <w:p>
+      <w:pPr>
+        <w:pStyle w:val="ListParagraph"/>
+        <w:numPr>
+          <w:ilvl w:val="0"/>
+          <w:numId w:val="1"/>
+        </w:numPr>
+        <w:rPr>
+          <w:sz w:val="32"/>
+        </w:rPr>
+      </w:pPr>
+      <w:r>
+        <w:rPr>
+          <w:sz w:val="32"/>
+        </w:rPr>
+        <w:lastRenderedPageBreak/>
         <w:t xml:space="preserve">Click on the </w:t>
       </w:r>
       <w:r>
         <w:rPr>
-          <w:sz w:val="32"/>
-        </w:rPr>
-        <w:t>“</w:t>
-      </w:r>
-      <w:r>
-        <w:rPr>
           <w:b/>
           <w:sz w:val="32"/>
         </w:rPr>
-        <w:t xml:space="preserve">Add </w:t>
-      </w:r>
-      <w:r>
-        <w:rPr>
-          <w:b/>
-          <w:sz w:val="32"/>
-        </w:rPr>
-        <w:t>example</w:t>
-      </w:r>
-      <w:r>
-        <w:rPr>
-          <w:sz w:val="32"/>
-        </w:rPr>
-        <w:t>”</w:t>
-      </w:r>
-      <w:r>
-        <w:rPr>
-          <w:sz w:val="32"/>
-        </w:rPr>
-        <w:t xml:space="preserve"> button in the “car” bucket and then type in the first survey result for someone who travels by car. </w:t>
+        <w:t xml:space="preserve">Train new machine learning model </w:t>
+      </w:r>
+      <w:r>
+        <w:rPr>
+          <w:sz w:val="32"/>
+        </w:rPr>
+        <w:t>button</w:t>
       </w:r>
       <w:r>
         <w:rPr>
@@ -1857,15 +2153,26 @@
       </w:r>
       <w:r>
         <w:rPr>
-          <w:noProof/>
-          <w:sz w:val="32"/>
-          <w:lang w:eastAsia="en-GB"/>
+          <w:i/>
+          <w:sz w:val="32"/>
+        </w:rPr>
+        <w:t xml:space="preserve">It should only take a few seconds to train. </w:t>
+      </w:r>
+      <w:r>
+        <w:rPr>
+          <w:sz w:val="32"/>
+        </w:rPr>
+        <w:br/>
+      </w:r>
+      <w:r>
+        <w:rPr>
+          <w:sz w:val="32"/>
         </w:rPr>
         <w:drawing>
-          <wp:inline distT="0" distB="0" distL="0" distR="0" wp14:anchorId="6D71486B" wp14:editId="75EC039F">
-            <wp:extent cx="5486400" cy="3628445"/>
-            <wp:effectExtent l="25400" t="25400" r="25400" b="29210"/>
-            <wp:docPr id="18" name="Picture 18"/>
+          <wp:inline distT="0" distB="0" distL="0" distR="0" wp14:anchorId="344457A7" wp14:editId="36ABC310">
+            <wp:extent cx="5723857" cy="2746130"/>
+            <wp:effectExtent l="12700" t="12700" r="17145" b="10160"/>
+            <wp:docPr id="1494327446" name="Picture 1" descr="A screenshot of a computer&#10;&#10;AI-generated content may be incorrect."/>
             <wp:cNvGraphicFramePr>
               <a:graphicFrameLocks xmlns:a="http://schemas.openxmlformats.org/drawingml/2006/main" noChangeAspect="1"/>
             </wp:cNvGraphicFramePr>
@@ -1873,19 +2180,20 @@
               <a:graphicData uri="http://schemas.openxmlformats.org/drawingml/2006/picture">
                 <pic:pic xmlns:pic="http://schemas.openxmlformats.org/drawingml/2006/picture">
                   <pic:nvPicPr>
-                    <pic:cNvPr id="1" name=""/>
+                    <pic:cNvPr id="1494327446" name="Picture 1" descr="A screenshot of a computer&#10;&#10;AI-generated content may be incorrect."/>
                     <pic:cNvPicPr/>
                   </pic:nvPicPr>
-                  <pic:blipFill>
-                    <a:blip r:embed="rId21"/>
+                  <pic:blipFill rotWithShape="1">
+                    <a:blip r:embed="rId23"/>
+                    <a:srcRect b="6150"/>
                     <a:stretch>
                       <a:fillRect/>
                     </a:stretch>
                   </pic:blipFill>
-                  <pic:spPr>
+                  <pic:spPr bwMode="auto">
                     <a:xfrm>
                       <a:off x="0" y="0"/>
-                      <a:ext cx="5486400" cy="3628445"/>
+                      <a:ext cx="5724000" cy="2746199"/>
                     </a:xfrm>
                     <a:prstGeom prst="rect">
                       <a:avLst/>
@@ -1898,13 +2206,39 @@
                       <a:round/>
                       <a:headEnd type="none" w="med" len="med"/>
                       <a:tailEnd type="none" w="med" len="med"/>
+                      <a:extLst>
+                        <a:ext uri="{C807C97D-BFC1-408E-A445-0C87EB9F89A2}">
+                          <ask:lineSketchStyleProps xmlns:ask="http://schemas.microsoft.com/office/drawing/2018/sketchyshapes" sd="0">
+                            <a:custGeom>
+                              <a:avLst/>
+                              <a:gdLst/>
+                              <a:ahLst/>
+                              <a:cxnLst/>
+                              <a:rect l="0" t="0" r="0" b="0"/>
+                              <a:pathLst/>
+                            </a:custGeom>
+                            <ask:type/>
+                          </ask:lineSketchStyleProps>
+                        </a:ext>
+                      </a:extLst>
                     </a:ln>
+                    <a:extLst>
+                      <a:ext uri="{53640926-AAD7-44D8-BBD7-CCE9431645EC}">
+                        <a14:shadowObscured xmlns:a14="http://schemas.microsoft.com/office/drawing/2010/main"/>
+                      </a:ext>
+                    </a:extLst>
                   </pic:spPr>
                 </pic:pic>
               </a:graphicData>
             </a:graphic>
           </wp:inline>
         </w:drawing>
+      </w:r>
+      <w:r>
+        <w:rPr>
+          <w:sz w:val="32"/>
+        </w:rPr>
+        <w:br/>
       </w:r>
     </w:p>
     <w:p>
@@ -1920,292 +2254,20 @@
       </w:pPr>
       <w:r>
         <w:rPr>
-          <w:sz w:val="32"/>
-        </w:rPr>
-        <w:lastRenderedPageBreak/>
-        <w:t>Keep going</w:t>
-      </w:r>
-      <w:r>
-        <w:rPr>
-          <w:sz w:val="32"/>
-        </w:rPr>
-        <w:t xml:space="preserve"> until you’ve entered all the </w:t>
-      </w:r>
-      <w:r>
-        <w:rPr>
-          <w:sz w:val="32"/>
-        </w:rPr>
-        <w:t xml:space="preserve">survey </w:t>
-      </w:r>
-      <w:r>
-        <w:rPr>
-          <w:sz w:val="32"/>
-        </w:rPr>
-        <w:t>results.</w:t>
-      </w:r>
-      <w:r>
-        <w:rPr>
-          <w:sz w:val="32"/>
-        </w:rPr>
-        <w:t xml:space="preserve"> </w:t>
-      </w:r>
-      <w:r>
-        <w:rPr>
-          <w:sz w:val="32"/>
-        </w:rPr>
-        <w:br/>
-      </w:r>
-      <w:r>
-        <w:rPr>
           <w:noProof/>
           <w:sz w:val="32"/>
           <w:lang w:eastAsia="en-GB"/>
         </w:rPr>
-        <w:drawing>
-          <wp:inline distT="0" distB="0" distL="0" distR="0" wp14:anchorId="656792C2" wp14:editId="6FB4EDDA">
-            <wp:extent cx="5724144" cy="3148556"/>
-            <wp:effectExtent l="25400" t="25400" r="16510" b="26670"/>
-            <wp:docPr id="19" name="Picture 19"/>
-            <wp:cNvGraphicFramePr>
-              <a:graphicFrameLocks xmlns:a="http://schemas.openxmlformats.org/drawingml/2006/main" noChangeAspect="1"/>
-            </wp:cNvGraphicFramePr>
-            <a:graphic xmlns:a="http://schemas.openxmlformats.org/drawingml/2006/main">
-              <a:graphicData uri="http://schemas.openxmlformats.org/drawingml/2006/picture">
-                <pic:pic xmlns:pic="http://schemas.openxmlformats.org/drawingml/2006/picture">
-                  <pic:nvPicPr>
-                    <pic:cNvPr id="1" name=""/>
-                    <pic:cNvPicPr/>
-                  </pic:nvPicPr>
-                  <pic:blipFill>
-                    <a:blip r:embed="rId22"/>
-                    <a:stretch>
-                      <a:fillRect/>
-                    </a:stretch>
-                  </pic:blipFill>
-                  <pic:spPr>
-                    <a:xfrm>
-                      <a:off x="0" y="0"/>
-                      <a:ext cx="5724144" cy="3148556"/>
-                    </a:xfrm>
-                    <a:prstGeom prst="rect">
-                      <a:avLst/>
-                    </a:prstGeom>
-                    <a:ln w="9525" cap="flat" cmpd="sng" algn="ctr">
-                      <a:solidFill>
-                        <a:srgbClr val="4472C4"/>
-                      </a:solidFill>
-                      <a:prstDash val="solid"/>
-                      <a:round/>
-                      <a:headEnd type="none" w="med" len="med"/>
-                      <a:tailEnd type="none" w="med" len="med"/>
-                    </a:ln>
-                  </pic:spPr>
-                </pic:pic>
-              </a:graphicData>
-            </a:graphic>
-          </wp:inline>
-        </w:drawing>
-      </w:r>
-      <w:r>
-        <w:rPr>
-          <w:sz w:val="32"/>
-        </w:rPr>
-        <w:br/>
-      </w:r>
-    </w:p>
-    <w:p>
-      <w:pPr>
-        <w:pStyle w:val="ListParagraph"/>
-        <w:numPr>
-          <w:ilvl w:val="0"/>
-          <w:numId w:val="1"/>
-        </w:numPr>
-        <w:rPr>
-          <w:sz w:val="32"/>
-        </w:rPr>
-      </w:pPr>
-      <w:r>
-        <w:rPr>
-          <w:sz w:val="32"/>
-        </w:rPr>
-        <w:t>Click on the “</w:t>
-      </w:r>
-      <w:r>
-        <w:rPr>
-          <w:b/>
-          <w:sz w:val="32"/>
-        </w:rPr>
-        <w:t>&lt; Back to project</w:t>
-      </w:r>
-      <w:r>
-        <w:rPr>
-          <w:sz w:val="32"/>
-        </w:rPr>
-        <w:t xml:space="preserve">” link, and this time click on </w:t>
-      </w:r>
-      <w:r>
-        <w:rPr>
-          <w:b/>
-          <w:sz w:val="32"/>
-        </w:rPr>
-        <w:t>Learn &amp; Test</w:t>
-      </w:r>
-      <w:r>
-        <w:rPr>
-          <w:sz w:val="32"/>
-        </w:rPr>
-        <w:t xml:space="preserve"> to use your examples.</w:t>
-      </w:r>
-    </w:p>
-    <w:p>
-      <w:pPr>
-        <w:rPr>
-          <w:sz w:val="32"/>
-        </w:rPr>
-      </w:pPr>
-    </w:p>
-    <w:p>
-      <w:pPr>
-        <w:pStyle w:val="ListParagraph"/>
-        <w:numPr>
-          <w:ilvl w:val="0"/>
-          <w:numId w:val="1"/>
-        </w:numPr>
-        <w:rPr>
-          <w:sz w:val="32"/>
-        </w:rPr>
-      </w:pPr>
-      <w:r>
-        <w:rPr>
-          <w:sz w:val="32"/>
-        </w:rPr>
-        <w:t xml:space="preserve">Click on the </w:t>
-      </w:r>
-      <w:r>
-        <w:rPr>
-          <w:b/>
-          <w:sz w:val="32"/>
-        </w:rPr>
-        <w:t xml:space="preserve">Train new machine learning model </w:t>
-      </w:r>
-      <w:r>
-        <w:rPr>
-          <w:sz w:val="32"/>
-        </w:rPr>
-        <w:t>button</w:t>
-      </w:r>
-      <w:r>
-        <w:rPr>
-          <w:sz w:val="32"/>
-        </w:rPr>
-        <w:br/>
-      </w:r>
-      <w:r>
-        <w:rPr>
-          <w:i/>
-          <w:sz w:val="32"/>
-        </w:rPr>
-        <w:t xml:space="preserve">It should only take a few seconds to train. </w:t>
-      </w:r>
-      <w:r>
-        <w:rPr>
-          <w:sz w:val="32"/>
-        </w:rPr>
-        <w:br/>
-      </w:r>
-      <w:r>
-        <w:rPr>
-          <w:noProof/>
-          <w:sz w:val="32"/>
-          <w:lang w:eastAsia="en-GB"/>
-        </w:rPr>
-        <w:drawing>
-          <wp:inline distT="0" distB="0" distL="0" distR="0" wp14:anchorId="01BB5FFA" wp14:editId="7DB0DB21">
-            <wp:extent cx="5724144" cy="3164041"/>
-            <wp:effectExtent l="25400" t="25400" r="16510" b="36830"/>
-            <wp:docPr id="20" name="Picture 20"/>
-            <wp:cNvGraphicFramePr>
-              <a:graphicFrameLocks xmlns:a="http://schemas.openxmlformats.org/drawingml/2006/main" noChangeAspect="1"/>
-            </wp:cNvGraphicFramePr>
-            <a:graphic xmlns:a="http://schemas.openxmlformats.org/drawingml/2006/main">
-              <a:graphicData uri="http://schemas.openxmlformats.org/drawingml/2006/picture">
-                <pic:pic xmlns:pic="http://schemas.openxmlformats.org/drawingml/2006/picture">
-                  <pic:nvPicPr>
-                    <pic:cNvPr id="1" name=""/>
-                    <pic:cNvPicPr/>
-                  </pic:nvPicPr>
-                  <pic:blipFill>
-                    <a:blip r:embed="rId23"/>
-                    <a:stretch>
-                      <a:fillRect/>
-                    </a:stretch>
-                  </pic:blipFill>
-                  <pic:spPr>
-                    <a:xfrm>
-                      <a:off x="0" y="0"/>
-                      <a:ext cx="5724144" cy="3164041"/>
-                    </a:xfrm>
-                    <a:prstGeom prst="rect">
-                      <a:avLst/>
-                    </a:prstGeom>
-                    <a:ln w="9525" cap="flat" cmpd="sng" algn="ctr">
-                      <a:solidFill>
-                        <a:srgbClr val="4472C4"/>
-                      </a:solidFill>
-                      <a:prstDash val="solid"/>
-                      <a:round/>
-                      <a:headEnd type="none" w="med" len="med"/>
-                      <a:tailEnd type="none" w="med" len="med"/>
-                    </a:ln>
-                  </pic:spPr>
-                </pic:pic>
-              </a:graphicData>
-            </a:graphic>
-          </wp:inline>
-        </w:drawing>
-      </w:r>
-      <w:r>
-        <w:rPr>
-          <w:sz w:val="32"/>
-        </w:rPr>
-        <w:br/>
-      </w:r>
-    </w:p>
-    <w:p>
-      <w:pPr>
-        <w:rPr>
-          <w:sz w:val="32"/>
-        </w:rPr>
-      </w:pPr>
-    </w:p>
-    <w:p>
-      <w:pPr>
-        <w:pStyle w:val="ListParagraph"/>
-        <w:numPr>
-          <w:ilvl w:val="0"/>
-          <w:numId w:val="1"/>
-        </w:numPr>
-        <w:rPr>
-          <w:sz w:val="32"/>
-        </w:rPr>
-      </w:pPr>
-      <w:r>
-        <w:rPr>
-          <w:noProof/>
-          <w:sz w:val="32"/>
-          <w:lang w:eastAsia="en-GB"/>
-        </w:rPr>
-        <w:lastRenderedPageBreak/>
         <mc:AlternateContent>
           <mc:Choice Requires="wps">
             <w:drawing>
-              <wp:anchor distT="0" distB="0" distL="114300" distR="114300" simplePos="0" relativeHeight="251668480" behindDoc="0" locked="0" layoutInCell="1" allowOverlap="1" wp14:anchorId="3E9D6437" wp14:editId="32E86EA4">
+              <wp:anchor distT="0" distB="0" distL="114300" distR="114300" simplePos="0" relativeHeight="251668480" behindDoc="0" locked="0" layoutInCell="1" allowOverlap="1" wp14:anchorId="3E9D6437" wp14:editId="6B3C4779">
                 <wp:simplePos x="0" y="0"/>
                 <wp:positionH relativeFrom="column">
-                  <wp:posOffset>1441059</wp:posOffset>
+                  <wp:posOffset>1096938</wp:posOffset>
                 </wp:positionH>
                 <wp:positionV relativeFrom="paragraph">
-                  <wp:posOffset>2365131</wp:posOffset>
+                  <wp:posOffset>2450709</wp:posOffset>
                 </wp:positionV>
                 <wp:extent cx="3401353" cy="829994"/>
                 <wp:effectExtent l="50800" t="50800" r="53340" b="135255"/>
@@ -2255,9 +2317,9 @@
               </wp:anchor>
             </w:drawing>
           </mc:Choice>
-          <mc:Fallback xmlns:mo="http://schemas.microsoft.com/office/mac/office/2008/main" xmlns:mv="urn:schemas-microsoft-com:mac:vml">
+          <mc:Fallback>
             <w:pict>
-              <v:line w14:anchorId="72D42154" id="Straight Connector 51" o:spid="_x0000_s1026" style="position:absolute;flip:y;z-index:251668480;visibility:visible;mso-wrap-style:square;mso-width-percent:0;mso-height-percent:0;mso-wrap-distance-left:9pt;mso-wrap-distance-top:0;mso-wrap-distance-right:9pt;mso-wrap-distance-bottom:0;mso-position-horizontal:absolute;mso-position-horizontal-relative:text;mso-position-vertical:absolute;mso-position-vertical-relative:text;mso-width-percent:0;mso-height-percent:0;mso-width-relative:margin;mso-height-relative:margin" from="113.45pt,186.25pt" to="381.25pt,251.6pt" o:gfxdata="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" strokecolor="#4472c4 [3204]" strokeweight="7pt">
+              <v:line w14:anchorId="3325523B" id="Straight Connector 51" o:spid="_x0000_s1026" style="position:absolute;flip:y;z-index:251668480;visibility:visible;mso-wrap-style:square;mso-width-percent:0;mso-height-percent:0;mso-wrap-distance-left:9pt;mso-wrap-distance-top:0;mso-wrap-distance-right:9pt;mso-wrap-distance-bottom:0;mso-position-horizontal:absolute;mso-position-horizontal-relative:text;mso-position-vertical:absolute;mso-position-vertical-relative:text;mso-width-percent:0;mso-height-percent:0;mso-width-relative:margin;mso-height-relative:margin" from="86.35pt,192.95pt" to="354.15pt,258.3pt" o:gfxdata="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" strokecolor="#4472c4 [3204]" strokeweight="7pt">
                 <v:stroke startarrow="block" joinstyle="miter"/>
               </v:line>
             </w:pict>
@@ -2288,14 +2350,21 @@
           <w:i/>
           <w:sz w:val="32"/>
         </w:rPr>
-        <w:t xml:space="preserve">Enter the values </w:t>
+        <w:t xml:space="preserve">Make up some </w:t>
       </w:r>
       <w:r>
         <w:rPr>
           <w:i/>
           <w:sz w:val="32"/>
         </w:rPr>
-        <w:t xml:space="preserve">into the Test text boxes and press </w:t>
+        <w:t xml:space="preserve">values </w:t>
+      </w:r>
+      <w:r>
+        <w:rPr>
+          <w:i/>
+          <w:sz w:val="32"/>
+        </w:rPr>
+        <w:t xml:space="preserve">in the Test text boxes and press </w:t>
       </w:r>
       <w:r>
         <w:rPr>
@@ -2316,15 +2385,13 @@
       <w:r>
         <w:rPr>
           <w:i/>
-          <w:noProof/>
-          <w:sz w:val="32"/>
-          <w:lang w:eastAsia="en-GB"/>
+          <w:sz w:val="32"/>
         </w:rPr>
         <w:drawing>
-          <wp:inline distT="0" distB="0" distL="0" distR="0" wp14:anchorId="30ABEABC" wp14:editId="02AFB2A8">
-            <wp:extent cx="5721968" cy="2602523"/>
-            <wp:effectExtent l="25400" t="25400" r="19050" b="13970"/>
-            <wp:docPr id="22" name="Picture 22"/>
+          <wp:inline distT="0" distB="0" distL="0" distR="0" wp14:anchorId="140DC6D3" wp14:editId="4112D849">
+            <wp:extent cx="5724000" cy="2998049"/>
+            <wp:effectExtent l="12700" t="12700" r="16510" b="12065"/>
+            <wp:docPr id="979098805" name="Picture 1" descr="A screenshot of a computer test&#10;&#10;AI-generated content may be incorrect."/>
             <wp:cNvGraphicFramePr>
               <a:graphicFrameLocks xmlns:a="http://schemas.openxmlformats.org/drawingml/2006/main" noChangeAspect="1"/>
             </wp:cNvGraphicFramePr>
@@ -2332,18 +2399,19 @@
               <a:graphicData uri="http://schemas.openxmlformats.org/drawingml/2006/picture">
                 <pic:pic xmlns:pic="http://schemas.openxmlformats.org/drawingml/2006/picture">
                   <pic:nvPicPr>
-                    <pic:cNvPr id="1" name=""/>
+                    <pic:cNvPr id="979098805" name="Picture 1" descr="A screenshot of a computer test&#10;&#10;AI-generated content may be incorrect."/>
                     <pic:cNvPicPr/>
                   </pic:nvPicPr>
-                  <pic:blipFill rotWithShape="1">
+                  <pic:blipFill>
                     <a:blip r:embed="rId24"/>
-                    <a:srcRect t="3339" b="8390"/>
-                    <a:stretch/>
+                    <a:stretch>
+                      <a:fillRect/>
+                    </a:stretch>
                   </pic:blipFill>
-                  <pic:spPr bwMode="auto">
+                  <pic:spPr>
                     <a:xfrm>
                       <a:off x="0" y="0"/>
-                      <a:ext cx="5724144" cy="2603513"/>
+                      <a:ext cx="5724000" cy="2998049"/>
                     </a:xfrm>
                     <a:prstGeom prst="rect">
                       <a:avLst/>
@@ -2357,11 +2425,6 @@
                       <a:headEnd type="none" w="med" len="med"/>
                       <a:tailEnd type="none" w="med" len="med"/>
                     </a:ln>
-                    <a:extLst>
-                      <a:ext uri="{53640926-AAD7-44D8-BBD7-CCE9431645EC}">
-                        <a14:shadowObscured xmlns:a14="http://schemas.microsoft.com/office/drawing/2010/main"/>
-                      </a:ext>
-                    </a:extLst>
                   </pic:spPr>
                 </pic:pic>
               </a:graphicData>
@@ -2442,15 +2505,200 @@
     </w:p>
     <w:p>
       <w:pPr>
+        <w:pStyle w:val="ListParagraph"/>
+        <w:numPr>
+          <w:ilvl w:val="0"/>
+          <w:numId w:val="1"/>
+        </w:numPr>
         <w:rPr>
           <w:sz w:val="32"/>
         </w:rPr>
       </w:pPr>
+      <w:r>
+        <w:rPr>
+          <w:iCs/>
+          <w:sz w:val="32"/>
+        </w:rPr>
+        <w:lastRenderedPageBreak/>
+        <w:t xml:space="preserve">Click on the </w:t>
+      </w:r>
+      <w:r>
+        <w:rPr>
+          <w:b/>
+          <w:bCs/>
+          <w:iCs/>
+          <w:sz w:val="32"/>
+        </w:rPr>
+        <w:t xml:space="preserve">Describe your model </w:t>
+      </w:r>
+      <w:r>
+        <w:rPr>
+          <w:iCs/>
+          <w:sz w:val="32"/>
+        </w:rPr>
+        <w:t>button to see how the model is making predictions</w:t>
+      </w:r>
+      <w:r>
+        <w:rPr>
+          <w:iCs/>
+          <w:sz w:val="32"/>
+        </w:rPr>
+        <w:br/>
+      </w:r>
+      <w:r>
+        <w:rPr>
+          <w:sz w:val="32"/>
+        </w:rPr>
+        <w:br/>
+      </w:r>
     </w:p>
     <w:p>
       <w:pPr>
-        <w:rPr>
-          <w:sz w:val="32"/>
+        <w:pStyle w:val="ListParagraph"/>
+        <w:numPr>
+          <w:ilvl w:val="0"/>
+          <w:numId w:val="1"/>
+        </w:numPr>
+        <w:rPr>
+          <w:sz w:val="32"/>
+        </w:rPr>
+      </w:pPr>
+      <w:r>
+        <w:rPr>
+          <w:iCs/>
+          <w:sz w:val="32"/>
+        </w:rPr>
+        <w:t>Try testing your model again, and use the visualisation to understand how the model is making predictions</w:t>
+      </w:r>
+      <w:r>
+        <w:rPr>
+          <w:iCs/>
+          <w:sz w:val="32"/>
+        </w:rPr>
+        <w:br/>
+      </w:r>
+      <w:r>
+        <w:rPr>
+          <w:i/>
+          <w:sz w:val="32"/>
+        </w:rPr>
+        <w:t>If your survey data is complex, your visualisation might be larger or more complicated than the one in this screenshot.</w:t>
+      </w:r>
+      <w:r>
+        <w:rPr>
+          <w:iCs/>
+          <w:sz w:val="32"/>
+        </w:rPr>
+        <w:br/>
+      </w:r>
+      <w:r>
+        <w:rPr>
+          <w:iCs/>
+          <w:sz w:val="32"/>
+        </w:rPr>
+        <w:drawing>
+          <wp:inline distT="0" distB="0" distL="0" distR="0" wp14:anchorId="4B8A1169" wp14:editId="726E425D">
+            <wp:extent cx="5724000" cy="2883569"/>
+            <wp:effectExtent l="12700" t="12700" r="16510" b="12065"/>
+            <wp:docPr id="379391940" name="Picture 1" descr="A diagram of a company&#10;&#10;AI-generated content may be incorrect."/>
+            <wp:cNvGraphicFramePr>
+              <a:graphicFrameLocks xmlns:a="http://schemas.openxmlformats.org/drawingml/2006/main" noChangeAspect="1"/>
+            </wp:cNvGraphicFramePr>
+            <a:graphic xmlns:a="http://schemas.openxmlformats.org/drawingml/2006/main">
+              <a:graphicData uri="http://schemas.openxmlformats.org/drawingml/2006/picture">
+                <pic:pic xmlns:pic="http://schemas.openxmlformats.org/drawingml/2006/picture">
+                  <pic:nvPicPr>
+                    <pic:cNvPr id="379391940" name="Picture 1" descr="A diagram of a company&#10;&#10;AI-generated content may be incorrect."/>
+                    <pic:cNvPicPr/>
+                  </pic:nvPicPr>
+                  <pic:blipFill>
+                    <a:blip r:embed="rId25"/>
+                    <a:stretch>
+                      <a:fillRect/>
+                    </a:stretch>
+                  </pic:blipFill>
+                  <pic:spPr>
+                    <a:xfrm>
+                      <a:off x="0" y="0"/>
+                      <a:ext cx="5724000" cy="2883569"/>
+                    </a:xfrm>
+                    <a:prstGeom prst="rect">
+                      <a:avLst/>
+                    </a:prstGeom>
+                    <a:ln w="9525" cap="flat" cmpd="sng" algn="ctr">
+                      <a:solidFill>
+                        <a:srgbClr val="4472C4"/>
+                      </a:solidFill>
+                      <a:prstDash val="solid"/>
+                      <a:round/>
+                      <a:headEnd type="none" w="med" len="med"/>
+                      <a:tailEnd type="none" w="med" len="med"/>
+                    </a:ln>
+                  </pic:spPr>
+                </pic:pic>
+              </a:graphicData>
+            </a:graphic>
+          </wp:inline>
+        </w:drawing>
+      </w:r>
+      <w:r>
+        <w:rPr>
+          <w:i/>
+          <w:sz w:val="32"/>
+        </w:rPr>
+        <w:br/>
+      </w:r>
+      <w:r>
+        <w:rPr>
+          <w:iCs/>
+          <w:sz w:val="32"/>
+        </w:rPr>
+        <w:br/>
+      </w:r>
+      <w:r>
+        <w:rPr>
+          <w:iCs/>
+          <w:sz w:val="32"/>
+        </w:rPr>
+        <w:br/>
+      </w:r>
+    </w:p>
+    <w:p>
+      <w:pPr>
+        <w:pBdr>
+          <w:top w:val="single" w:sz="8" w:space="10" w:color="auto" w:shadow="1"/>
+          <w:left w:val="single" w:sz="8" w:space="10" w:color="auto" w:shadow="1"/>
+          <w:bottom w:val="single" w:sz="8" w:space="10" w:color="auto" w:shadow="1"/>
+          <w:right w:val="single" w:sz="8" w:space="10" w:color="auto" w:shadow="1"/>
+        </w:pBdr>
+        <w:rPr>
+          <w:rFonts w:ascii="Garamond" w:hAnsi="Garamond"/>
+          <w:b/>
+          <w:color w:val="385623" w:themeColor="accent6" w:themeShade="80"/>
+          <w:sz w:val="40"/>
+        </w:rPr>
+      </w:pPr>
+      <w:r>
+        <w:rPr>
+          <w:rFonts w:ascii="Garamond" w:hAnsi="Garamond"/>
+          <w:b/>
+          <w:color w:val="385623" w:themeColor="accent6" w:themeShade="80"/>
+          <w:sz w:val="40"/>
+        </w:rPr>
+        <w:t>What have we done so far?</w:t>
+      </w:r>
+    </w:p>
+    <w:p>
+      <w:pPr>
+        <w:pBdr>
+          <w:top w:val="single" w:sz="8" w:space="10" w:color="auto" w:shadow="1"/>
+          <w:left w:val="single" w:sz="8" w:space="10" w:color="auto" w:shadow="1"/>
+          <w:bottom w:val="single" w:sz="8" w:space="10" w:color="auto" w:shadow="1"/>
+          <w:right w:val="single" w:sz="8" w:space="10" w:color="auto" w:shadow="1"/>
+        </w:pBdr>
+        <w:rPr>
+          <w:rFonts w:ascii="Garamond" w:hAnsi="Garamond"/>
+          <w:sz w:val="36"/>
         </w:rPr>
       </w:pPr>
     </w:p>
@@ -2464,19 +2712,22 @@
         </w:pBdr>
         <w:rPr>
           <w:rFonts w:ascii="Garamond" w:hAnsi="Garamond"/>
-          <w:b/>
-          <w:color w:val="385623" w:themeColor="accent6" w:themeShade="80"/>
-          <w:sz w:val="40"/>
+          <w:sz w:val="36"/>
         </w:rPr>
       </w:pPr>
       <w:r>
         <w:rPr>
           <w:rFonts w:ascii="Garamond" w:hAnsi="Garamond"/>
-          <w:b/>
-          <w:color w:val="385623" w:themeColor="accent6" w:themeShade="80"/>
-          <w:sz w:val="40"/>
-        </w:rPr>
-        <w:t>What have we done so far?</w:t>
+          <w:sz w:val="36"/>
+        </w:rPr>
+        <w:t xml:space="preserve">You’ve </w:t>
+      </w:r>
+      <w:r>
+        <w:rPr>
+          <w:rFonts w:ascii="Garamond" w:hAnsi="Garamond"/>
+          <w:sz w:val="36"/>
+        </w:rPr>
+        <w:t xml:space="preserve">trained a simple machine learning model using numbers from a travel survey. </w:t>
       </w:r>
     </w:p>
     <w:p>
@@ -2511,14 +2762,7 @@
           <w:rFonts w:ascii="Garamond" w:hAnsi="Garamond"/>
           <w:sz w:val="36"/>
         </w:rPr>
-        <w:t xml:space="preserve">You’ve </w:t>
-      </w:r>
-      <w:r>
-        <w:rPr>
-          <w:rFonts w:ascii="Garamond" w:hAnsi="Garamond"/>
-          <w:sz w:val="36"/>
-        </w:rPr>
-        <w:t xml:space="preserve">trained a simple machine learning model using numbers from a travel survey. </w:t>
+        <w:t>You could use this model to make predictions for how likely someone is to walk to school if you know their age and how far they live from school.</w:t>
       </w:r>
     </w:p>
     <w:p>
@@ -2553,165 +2797,14 @@
           <w:rFonts w:ascii="Garamond" w:hAnsi="Garamond"/>
           <w:sz w:val="36"/>
         </w:rPr>
-        <w:t>You’ve created</w:t>
+        <w:t>But how accurate are the predictions?</w:t>
       </w:r>
       <w:r>
         <w:rPr>
           <w:rFonts w:ascii="Garamond" w:hAnsi="Garamond"/>
           <w:sz w:val="36"/>
         </w:rPr>
-        <w:t xml:space="preserve"> a “predictive model” – called </w:t>
-      </w:r>
-      <w:r>
-        <w:rPr>
-          <w:rFonts w:ascii="Garamond" w:hAnsi="Garamond"/>
-          <w:sz w:val="36"/>
-        </w:rPr>
-        <w:t xml:space="preserve">that </w:t>
-      </w:r>
-      <w:r>
-        <w:rPr>
-          <w:rFonts w:ascii="Garamond" w:hAnsi="Garamond"/>
-          <w:sz w:val="36"/>
-        </w:rPr>
-        <w:t xml:space="preserve">because we use models like this to make predictions. </w:t>
-      </w:r>
-    </w:p>
-    <w:p>
-      <w:pPr>
-        <w:pBdr>
-          <w:top w:val="single" w:sz="8" w:space="10" w:color="auto" w:shadow="1"/>
-          <w:left w:val="single" w:sz="8" w:space="10" w:color="auto" w:shadow="1"/>
-          <w:bottom w:val="single" w:sz="8" w:space="10" w:color="auto" w:shadow="1"/>
-          <w:right w:val="single" w:sz="8" w:space="10" w:color="auto" w:shadow="1"/>
-        </w:pBdr>
-        <w:rPr>
-          <w:rFonts w:ascii="Garamond" w:hAnsi="Garamond"/>
-          <w:sz w:val="36"/>
-        </w:rPr>
-      </w:pPr>
-    </w:p>
-    <w:p>
-      <w:pPr>
-        <w:pBdr>
-          <w:top w:val="single" w:sz="8" w:space="10" w:color="auto" w:shadow="1"/>
-          <w:left w:val="single" w:sz="8" w:space="10" w:color="auto" w:shadow="1"/>
-          <w:bottom w:val="single" w:sz="8" w:space="10" w:color="auto" w:shadow="1"/>
-          <w:right w:val="single" w:sz="8" w:space="10" w:color="auto" w:shadow="1"/>
-        </w:pBdr>
-        <w:rPr>
-          <w:rFonts w:ascii="Garamond" w:hAnsi="Garamond"/>
-          <w:sz w:val="36"/>
-        </w:rPr>
-      </w:pPr>
-      <w:r>
-        <w:rPr>
-          <w:rFonts w:ascii="Garamond" w:hAnsi="Garamond"/>
-          <w:sz w:val="36"/>
-        </w:rPr>
-        <w:t>You could use this model to make predictions for how likely someone is to walk to school if you know their age and how far they live from school.</w:t>
-      </w:r>
-    </w:p>
-    <w:p>
-      <w:pPr>
-        <w:pBdr>
-          <w:top w:val="single" w:sz="8" w:space="10" w:color="auto" w:shadow="1"/>
-          <w:left w:val="single" w:sz="8" w:space="10" w:color="auto" w:shadow="1"/>
-          <w:bottom w:val="single" w:sz="8" w:space="10" w:color="auto" w:shadow="1"/>
-          <w:right w:val="single" w:sz="8" w:space="10" w:color="auto" w:shadow="1"/>
-        </w:pBdr>
-        <w:rPr>
-          <w:rFonts w:ascii="Garamond" w:hAnsi="Garamond"/>
-          <w:sz w:val="36"/>
-        </w:rPr>
-      </w:pPr>
-    </w:p>
-    <w:p>
-      <w:pPr>
-        <w:pBdr>
-          <w:top w:val="single" w:sz="8" w:space="10" w:color="auto" w:shadow="1"/>
-          <w:left w:val="single" w:sz="8" w:space="10" w:color="auto" w:shadow="1"/>
-          <w:bottom w:val="single" w:sz="8" w:space="10" w:color="auto" w:shadow="1"/>
-          <w:right w:val="single" w:sz="8" w:space="10" w:color="auto" w:shadow="1"/>
-        </w:pBdr>
-        <w:rPr>
-          <w:rFonts w:ascii="Garamond" w:hAnsi="Garamond"/>
-          <w:sz w:val="36"/>
-        </w:rPr>
-      </w:pPr>
-      <w:r>
-        <w:rPr>
-          <w:rFonts w:ascii="Garamond" w:hAnsi="Garamond"/>
-          <w:sz w:val="36"/>
-        </w:rPr>
-        <w:t>But how accurate are the predictions?</w:t>
-      </w:r>
-      <w:r>
-        <w:rPr>
-          <w:rFonts w:ascii="Garamond" w:hAnsi="Garamond"/>
-          <w:sz w:val="36"/>
-        </w:rPr>
         <w:t xml:space="preserve"> </w:t>
-      </w:r>
-    </w:p>
-    <w:p>
-      <w:pPr>
-        <w:pStyle w:val="ListParagraph"/>
-        <w:numPr>
-          <w:ilvl w:val="0"/>
-          <w:numId w:val="1"/>
-        </w:numPr>
-        <w:rPr>
-          <w:i/>
-          <w:sz w:val="32"/>
-        </w:rPr>
-      </w:pPr>
-      <w:r>
-        <w:rPr>
-          <w:sz w:val="32"/>
-        </w:rPr>
-        <w:lastRenderedPageBreak/>
-        <w:t>Click on the “</w:t>
-      </w:r>
-      <w:r>
-        <w:rPr>
-          <w:b/>
-          <w:sz w:val="32"/>
-        </w:rPr>
-        <w:t>&lt; Back to project</w:t>
-      </w:r>
-      <w:r>
-        <w:rPr>
-          <w:sz w:val="32"/>
-        </w:rPr>
-        <w:t xml:space="preserve">” link and then go back into the </w:t>
-      </w:r>
-      <w:proofErr w:type="gramStart"/>
-      <w:r>
-        <w:rPr>
-          <w:b/>
-          <w:sz w:val="32"/>
-        </w:rPr>
-        <w:t>Train</w:t>
-      </w:r>
-      <w:r>
-        <w:rPr>
-          <w:sz w:val="32"/>
-        </w:rPr>
-        <w:t xml:space="preserve"> </w:t>
-      </w:r>
-      <w:r>
-        <w:rPr>
-          <w:sz w:val="32"/>
-        </w:rPr>
-        <w:t xml:space="preserve"> page</w:t>
-      </w:r>
-      <w:proofErr w:type="gramEnd"/>
-      <w:r>
-        <w:rPr>
-          <w:sz w:val="32"/>
-        </w:rPr>
-        <w:t>.</w:t>
       </w:r>
     </w:p>
     <w:p>
@@ -2738,6 +2831,66 @@
         <w:rPr>
           <w:sz w:val="32"/>
         </w:rPr>
+        <w:lastRenderedPageBreak/>
+        <w:t>Click on the “</w:t>
+      </w:r>
+      <w:r>
+        <w:rPr>
+          <w:b/>
+          <w:sz w:val="32"/>
+        </w:rPr>
+        <w:t>&lt; Back to project</w:t>
+      </w:r>
+      <w:r>
+        <w:rPr>
+          <w:sz w:val="32"/>
+        </w:rPr>
+        <w:t xml:space="preserve">” link and then go back into the </w:t>
+      </w:r>
+      <w:r>
+        <w:rPr>
+          <w:b/>
+          <w:sz w:val="32"/>
+        </w:rPr>
+        <w:t>Train</w:t>
+      </w:r>
+      <w:r>
+        <w:rPr>
+          <w:sz w:val="32"/>
+        </w:rPr>
+        <w:t xml:space="preserve"> </w:t>
+      </w:r>
+      <w:r>
+        <w:rPr>
+          <w:sz w:val="32"/>
+        </w:rPr>
+        <w:t xml:space="preserve"> page.</w:t>
+      </w:r>
+    </w:p>
+    <w:p>
+      <w:pPr>
+        <w:rPr>
+          <w:i/>
+          <w:sz w:val="32"/>
+        </w:rPr>
+      </w:pPr>
+    </w:p>
+    <w:p>
+      <w:pPr>
+        <w:pStyle w:val="ListParagraph"/>
+        <w:numPr>
+          <w:ilvl w:val="0"/>
+          <w:numId w:val="1"/>
+        </w:numPr>
+        <w:rPr>
+          <w:i/>
+          <w:sz w:val="32"/>
+        </w:rPr>
+      </w:pPr>
+      <w:r>
+        <w:rPr>
+          <w:sz w:val="32"/>
+        </w:rPr>
         <w:t xml:space="preserve">Choose </w:t>
       </w:r>
       <w:r>
@@ -2751,21 +2904,7 @@
         <w:rPr>
           <w:sz w:val="32"/>
         </w:rPr>
-        <w:t xml:space="preserve"> of the survey responses you entered </w:t>
-      </w:r>
-      <w:proofErr w:type="gramStart"/>
-      <w:r>
-        <w:rPr>
-          <w:sz w:val="32"/>
-        </w:rPr>
-        <w:t>earlier, and</w:t>
-      </w:r>
-      <w:proofErr w:type="gramEnd"/>
-      <w:r>
-        <w:rPr>
-          <w:sz w:val="32"/>
-        </w:rPr>
-        <w:t xml:space="preserve"> delete </w:t>
+        <w:t xml:space="preserve"> of the survey responses you entered earlier, and delete </w:t>
       </w:r>
       <w:r>
         <w:rPr>
@@ -2856,7 +2995,7 @@
                     <pic:cNvPicPr/>
                   </pic:nvPicPr>
                   <pic:blipFill>
-                    <a:blip r:embed="rId25"/>
+                    <a:blip r:embed="rId26"/>
                     <a:stretch>
                       <a:fillRect/>
                     </a:stretch>
@@ -3237,25 +3376,7 @@
           <w:rFonts w:ascii="Garamond" w:hAnsi="Garamond"/>
           <w:sz w:val="36"/>
         </w:rPr>
-        <w:t xml:space="preserve">If you test it on an example that it has seen before – that it has had to learn from in </w:t>
-      </w:r>
-      <w:proofErr w:type="spellStart"/>
-      <w:proofErr w:type="gramStart"/>
-      <w:r>
-        <w:rPr>
-          <w:rFonts w:ascii="Garamond" w:hAnsi="Garamond"/>
-          <w:sz w:val="36"/>
-        </w:rPr>
-        <w:t>it’s</w:t>
-      </w:r>
-      <w:proofErr w:type="spellEnd"/>
-      <w:proofErr w:type="gramEnd"/>
-      <w:r>
-        <w:rPr>
-          <w:rFonts w:ascii="Garamond" w:hAnsi="Garamond"/>
-          <w:sz w:val="36"/>
-        </w:rPr>
-        <w:t xml:space="preserve"> training – then you can’t really tell if the computer has learned how to work out the answer for itself.</w:t>
+        <w:t>If you test it on an example that it has seen before – that it has had to learn from in it’s training – then you can’t really tell if the computer has learned how to work out the answer for itself.</w:t>
       </w:r>
       <w:r>
         <w:rPr>
@@ -3346,23 +3467,7 @@
           <w:rFonts w:ascii="Garamond" w:hAnsi="Garamond"/>
           <w:sz w:val="36"/>
         </w:rPr>
-        <w:t xml:space="preserve">a really easy example? (Like a student who lives a really </w:t>
-      </w:r>
-      <w:proofErr w:type="spellStart"/>
-      <w:r>
-        <w:rPr>
-          <w:rFonts w:ascii="Garamond" w:hAnsi="Garamond"/>
-          <w:sz w:val="36"/>
-        </w:rPr>
-        <w:t>really</w:t>
-      </w:r>
-      <w:proofErr w:type="spellEnd"/>
-      <w:r>
-        <w:rPr>
-          <w:rFonts w:ascii="Garamond" w:hAnsi="Garamond"/>
-          <w:sz w:val="36"/>
-        </w:rPr>
-        <w:t xml:space="preserve"> long way from school!) </w:t>
+        <w:t xml:space="preserve">a really easy example? (Like a student who lives a really really long way from school!) </w:t>
       </w:r>
     </w:p>
     <w:p>
@@ -3631,15 +3736,13 @@
       </w:pPr>
       <w:r>
         <w:rPr>
-          <w:noProof/>
-          <w:sz w:val="32"/>
-          <w:lang w:eastAsia="en-GB"/>
+          <w:sz w:val="32"/>
         </w:rPr>
         <w:drawing>
-          <wp:inline distT="0" distB="0" distL="0" distR="0" wp14:anchorId="453B1059" wp14:editId="7BF96EEC">
-            <wp:extent cx="5122252" cy="1424236"/>
-            <wp:effectExtent l="0" t="0" r="8890" b="0"/>
-            <wp:docPr id="25" name="Picture 25"/>
+          <wp:inline distT="0" distB="0" distL="0" distR="0" wp14:anchorId="52C88D12" wp14:editId="2D07C076">
+            <wp:extent cx="5040000" cy="1144896"/>
+            <wp:effectExtent l="12700" t="12700" r="14605" b="11430"/>
+            <wp:docPr id="614090621" name="Picture 1" descr="A screen shot of a social media message&#10;&#10;AI-generated content may be incorrect."/>
             <wp:cNvGraphicFramePr>
               <a:graphicFrameLocks xmlns:a="http://schemas.openxmlformats.org/drawingml/2006/main" noChangeAspect="1"/>
             </wp:cNvGraphicFramePr>
@@ -3647,11 +3750,11 @@
               <a:graphicData uri="http://schemas.openxmlformats.org/drawingml/2006/picture">
                 <pic:pic xmlns:pic="http://schemas.openxmlformats.org/drawingml/2006/picture">
                   <pic:nvPicPr>
-                    <pic:cNvPr id="1" name=""/>
+                    <pic:cNvPr id="614090621" name="Picture 1" descr="A screen shot of a social media message&#10;&#10;AI-generated content may be incorrect."/>
                     <pic:cNvPicPr/>
                   </pic:nvPicPr>
                   <pic:blipFill>
-                    <a:blip r:embed="rId26"/>
+                    <a:blip r:embed="rId27"/>
                     <a:stretch>
                       <a:fillRect/>
                     </a:stretch>
@@ -3659,11 +3762,20 @@
                   <pic:spPr>
                     <a:xfrm>
                       <a:off x="0" y="0"/>
-                      <a:ext cx="5148578" cy="1431556"/>
+                      <a:ext cx="5040000" cy="1144896"/>
                     </a:xfrm>
                     <a:prstGeom prst="rect">
                       <a:avLst/>
                     </a:prstGeom>
+                    <a:ln w="9525" cap="flat" cmpd="sng" algn="ctr">
+                      <a:solidFill>
+                        <a:srgbClr val="4472C4"/>
+                      </a:solidFill>
+                      <a:prstDash val="solid"/>
+                      <a:round/>
+                      <a:headEnd type="none" w="med" len="med"/>
+                      <a:tailEnd type="none" w="med" len="med"/>
+                    </a:ln>
                   </pic:spPr>
                 </pic:pic>
               </a:graphicData>
@@ -11231,7 +11343,7 @@
 </file>
 
 <file path=word/endnotes.xml><?xml version="1.0" encoding="utf-8"?>
-<w:endnotes xmlns:wpc="http://schemas.microsoft.com/office/word/2010/wordprocessingCanvas" xmlns:cx="http://schemas.microsoft.com/office/drawing/2014/chartex" xmlns:cx1="http://schemas.microsoft.com/office/drawing/2015/9/8/chartex" xmlns:cx2="http://schemas.microsoft.com/office/drawing/2015/10/21/chartex" xmlns:cx3="http://schemas.microsoft.com/office/drawing/2016/5/9/chartex" xmlns:cx4="http://schemas.microsoft.com/office/drawing/2016/5/10/chartex" xmlns:cx5="http://schemas.microsoft.com/office/drawing/2016/5/11/chartex" xmlns:cx6="http://schemas.microsoft.com/office/drawing/2016/5/12/chartex" xmlns:cx7="http://schemas.microsoft.com/office/drawing/2016/5/13/chartex" xmlns:cx8="http://schemas.microsoft.com/office/drawing/2016/5/14/chartex" xmlns:mc="http://schemas.openxmlformats.org/markup-compatibility/2006" xmlns:aink="http://schemas.microsoft.com/office/drawing/2016/ink" xmlns:am3d="http://schemas.microsoft.com/office/drawing/2017/model3d" xmlns:o="urn:schemas-microsoft-com:office:office" xmlns:r="http://schemas.openxmlformats.org/officeDocument/2006/relationships" xmlns:m="http://schemas.openxmlformats.org/officeDocument/2006/math" xmlns:v="urn:schemas-microsoft-com:vml" xmlns:wp14="http://schemas.microsoft.com/office/word/2010/wordprocessingDrawing" xmlns:wp="http://schemas.openxmlformats.org/drawingml/2006/wordprocessingDrawing" xmlns:w10="urn:schemas-microsoft-com:office:word" xmlns:w="http://schemas.openxmlformats.org/wordprocessingml/2006/main" xmlns:w14="http://schemas.microsoft.com/office/word/2010/wordml" xmlns:w15="http://schemas.microsoft.com/office/word/2012/wordml" xmlns:w16cid="http://schemas.microsoft.com/office/word/2016/wordml/cid" xmlns:w16se="http://schemas.microsoft.com/office/word/2015/wordml/symex" xmlns:wpg="http://schemas.microsoft.com/office/word/2010/wordprocessingGroup" xmlns:wpi="http://schemas.microsoft.com/office/word/2010/wordprocessingInk" xmlns:wne="http://schemas.microsoft.com/office/word/2006/wordml" xmlns:wps="http://schemas.microsoft.com/office/word/2010/wordprocessingShape" mc:Ignorable="w14 w15 w16se w16cid wp14">
+<w:endnotes xmlns:wpc="http://schemas.microsoft.com/office/word/2010/wordprocessingCanvas" xmlns:cx="http://schemas.microsoft.com/office/drawing/2014/chartex" xmlns:cx1="http://schemas.microsoft.com/office/drawing/2015/9/8/chartex" xmlns:cx2="http://schemas.microsoft.com/office/drawing/2015/10/21/chartex" xmlns:cx3="http://schemas.microsoft.com/office/drawing/2016/5/9/chartex" xmlns:cx4="http://schemas.microsoft.com/office/drawing/2016/5/10/chartex" xmlns:cx5="http://schemas.microsoft.com/office/drawing/2016/5/11/chartex" xmlns:cx6="http://schemas.microsoft.com/office/drawing/2016/5/12/chartex" xmlns:cx7="http://schemas.microsoft.com/office/drawing/2016/5/13/chartex" xmlns:cx8="http://schemas.microsoft.com/office/drawing/2016/5/14/chartex" xmlns:mc="http://schemas.openxmlformats.org/markup-compatibility/2006" xmlns:aink="http://schemas.microsoft.com/office/drawing/2016/ink" xmlns:am3d="http://schemas.microsoft.com/office/drawing/2017/model3d" xmlns:o="urn:schemas-microsoft-com:office:office" xmlns:oel="http://schemas.microsoft.com/office/2019/extlst" xmlns:r="http://schemas.openxmlformats.org/officeDocument/2006/relationships" xmlns:m="http://schemas.openxmlformats.org/officeDocument/2006/math" xmlns:v="urn:schemas-microsoft-com:vml" xmlns:wp14="http://schemas.microsoft.com/office/word/2010/wordprocessingDrawing" xmlns:wp="http://schemas.openxmlformats.org/drawingml/2006/wordprocessingDrawing" xmlns:w10="urn:schemas-microsoft-com:office:word" xmlns:w="http://schemas.openxmlformats.org/wordprocessingml/2006/main" xmlns:w14="http://schemas.microsoft.com/office/word/2010/wordml" xmlns:w15="http://schemas.microsoft.com/office/word/2012/wordml" xmlns:w16cex="http://schemas.microsoft.com/office/word/2018/wordml/cex" xmlns:w16cid="http://schemas.microsoft.com/office/word/2016/wordml/cid" xmlns:w16="http://schemas.microsoft.com/office/word/2018/wordml" xmlns:w16du="http://schemas.microsoft.com/office/word/2023/wordml/word16du" xmlns:w16sdtdh="http://schemas.microsoft.com/office/word/2020/wordml/sdtdatahash" xmlns:w16sdtfl="http://schemas.microsoft.com/office/word/2024/wordml/sdtformatlock" xmlns:w16se="http://schemas.microsoft.com/office/word/2015/wordml/symex" xmlns:wpg="http://schemas.microsoft.com/office/word/2010/wordprocessingGroup" xmlns:wpi="http://schemas.microsoft.com/office/word/2010/wordprocessingInk" xmlns:wne="http://schemas.microsoft.com/office/word/2006/wordml" xmlns:wps="http://schemas.microsoft.com/office/word/2010/wordprocessingShape" mc:Ignorable="w14 w15 w16se w16cid w16 w16cex w16sdtdh w16sdtfl w16du wp14">
   <w:endnote w:type="separator" w:id="-1">
     <w:p>
       <w:r>
@@ -11250,7 +11362,7 @@
 </file>
 
 <file path=word/footer1.xml><?xml version="1.0" encoding="utf-8"?>
-<w:ftr xmlns:wpc="http://schemas.microsoft.com/office/word/2010/wordprocessingCanvas" xmlns:cx="http://schemas.microsoft.com/office/drawing/2014/chartex" xmlns:cx1="http://schemas.microsoft.com/office/drawing/2015/9/8/chartex" xmlns:cx2="http://schemas.microsoft.com/office/drawing/2015/10/21/chartex" xmlns:cx3="http://schemas.microsoft.com/office/drawing/2016/5/9/chartex" xmlns:cx4="http://schemas.microsoft.com/office/drawing/2016/5/10/chartex" xmlns:cx5="http://schemas.microsoft.com/office/drawing/2016/5/11/chartex" xmlns:cx6="http://schemas.microsoft.com/office/drawing/2016/5/12/chartex" xmlns:cx7="http://schemas.microsoft.com/office/drawing/2016/5/13/chartex" xmlns:cx8="http://schemas.microsoft.com/office/drawing/2016/5/14/chartex" xmlns:mc="http://schemas.openxmlformats.org/markup-compatibility/2006" xmlns:aink="http://schemas.microsoft.com/office/drawing/2016/ink" xmlns:am3d="http://schemas.microsoft.com/office/drawing/2017/model3d" xmlns:o="urn:schemas-microsoft-com:office:office" xmlns:r="http://schemas.openxmlformats.org/officeDocument/2006/relationships" xmlns:m="http://schemas.openxmlformats.org/officeDocument/2006/math" xmlns:v="urn:schemas-microsoft-com:vml" xmlns:wp14="http://schemas.microsoft.com/office/word/2010/wordprocessingDrawing" xmlns:wp="http://schemas.openxmlformats.org/drawingml/2006/wordprocessingDrawing" xmlns:w10="urn:schemas-microsoft-com:office:word" xmlns:w="http://schemas.openxmlformats.org/wordprocessingml/2006/main" xmlns:w14="http://schemas.microsoft.com/office/word/2010/wordml" xmlns:w15="http://schemas.microsoft.com/office/word/2012/wordml" xmlns:w16cid="http://schemas.microsoft.com/office/word/2016/wordml/cid" xmlns:w16se="http://schemas.microsoft.com/office/word/2015/wordml/symex" xmlns:wpg="http://schemas.microsoft.com/office/word/2010/wordprocessingGroup" xmlns:wpi="http://schemas.microsoft.com/office/word/2010/wordprocessingInk" xmlns:wne="http://schemas.microsoft.com/office/word/2006/wordml" xmlns:wps="http://schemas.microsoft.com/office/word/2010/wordprocessingShape" mc:Ignorable="w14 w15 w16se w16cid wp14">
+<w:ftr xmlns:wpc="http://schemas.microsoft.com/office/word/2010/wordprocessingCanvas" xmlns:cx="http://schemas.microsoft.com/office/drawing/2014/chartex" xmlns:cx1="http://schemas.microsoft.com/office/drawing/2015/9/8/chartex" xmlns:cx2="http://schemas.microsoft.com/office/drawing/2015/10/21/chartex" xmlns:cx3="http://schemas.microsoft.com/office/drawing/2016/5/9/chartex" xmlns:cx4="http://schemas.microsoft.com/office/drawing/2016/5/10/chartex" xmlns:cx5="http://schemas.microsoft.com/office/drawing/2016/5/11/chartex" xmlns:cx6="http://schemas.microsoft.com/office/drawing/2016/5/12/chartex" xmlns:cx7="http://schemas.microsoft.com/office/drawing/2016/5/13/chartex" xmlns:cx8="http://schemas.microsoft.com/office/drawing/2016/5/14/chartex" xmlns:mc="http://schemas.openxmlformats.org/markup-compatibility/2006" xmlns:aink="http://schemas.microsoft.com/office/drawing/2016/ink" xmlns:am3d="http://schemas.microsoft.com/office/drawing/2017/model3d" xmlns:o="urn:schemas-microsoft-com:office:office" xmlns:oel="http://schemas.microsoft.com/office/2019/extlst" xmlns:r="http://schemas.openxmlformats.org/officeDocument/2006/relationships" xmlns:m="http://schemas.openxmlformats.org/officeDocument/2006/math" xmlns:v="urn:schemas-microsoft-com:vml" xmlns:wp14="http://schemas.microsoft.com/office/word/2010/wordprocessingDrawing" xmlns:wp="http://schemas.openxmlformats.org/drawingml/2006/wordprocessingDrawing" xmlns:w10="urn:schemas-microsoft-com:office:word" xmlns:w="http://schemas.openxmlformats.org/wordprocessingml/2006/main" xmlns:w14="http://schemas.microsoft.com/office/word/2010/wordml" xmlns:w15="http://schemas.microsoft.com/office/word/2012/wordml" xmlns:w16cex="http://schemas.microsoft.com/office/word/2018/wordml/cex" xmlns:w16cid="http://schemas.microsoft.com/office/word/2016/wordml/cid" xmlns:w16="http://schemas.microsoft.com/office/word/2018/wordml" xmlns:w16du="http://schemas.microsoft.com/office/word/2023/wordml/word16du" xmlns:w16sdtdh="http://schemas.microsoft.com/office/word/2020/wordml/sdtdatahash" xmlns:w16sdtfl="http://schemas.microsoft.com/office/word/2024/wordml/sdtformatlock" xmlns:w16se="http://schemas.microsoft.com/office/word/2015/wordml/symex" xmlns:wpg="http://schemas.microsoft.com/office/word/2010/wordprocessingGroup" xmlns:wpi="http://schemas.microsoft.com/office/word/2010/wordprocessingInk" xmlns:wne="http://schemas.microsoft.com/office/word/2006/wordml" xmlns:wps="http://schemas.microsoft.com/office/word/2010/wordprocessingShape" mc:Ignorable="w14 w15 w16se w16cid w16 w16cex w16sdtdh w16sdtfl w16du wp14">
   <w:p>
     <w:pPr>
       <w:pStyle w:val="Footer"/>
@@ -11369,7 +11481,7 @@
         <w:rFonts w:ascii="Times New Roman" w:hAnsi="Times New Roman" w:cs="Times New Roman"/>
         <w:noProof/>
       </w:rPr>
-      <w:t>12 April 2019</w:t>
+      <w:t>21 September 2025</w:t>
     </w:r>
     <w:r>
       <w:rPr>
@@ -11382,7 +11494,7 @@
 </file>
 
 <file path=word/footnotes.xml><?xml version="1.0" encoding="utf-8"?>
-<w:footnotes xmlns:wpc="http://schemas.microsoft.com/office/word/2010/wordprocessingCanvas" xmlns:cx="http://schemas.microsoft.com/office/drawing/2014/chartex" xmlns:cx1="http://schemas.microsoft.com/office/drawing/2015/9/8/chartex" xmlns:cx2="http://schemas.microsoft.com/office/drawing/2015/10/21/chartex" xmlns:cx3="http://schemas.microsoft.com/office/drawing/2016/5/9/chartex" xmlns:cx4="http://schemas.microsoft.com/office/drawing/2016/5/10/chartex" xmlns:cx5="http://schemas.microsoft.com/office/drawing/2016/5/11/chartex" xmlns:cx6="http://schemas.microsoft.com/office/drawing/2016/5/12/chartex" xmlns:cx7="http://schemas.microsoft.com/office/drawing/2016/5/13/chartex" xmlns:cx8="http://schemas.microsoft.com/office/drawing/2016/5/14/chartex" xmlns:mc="http://schemas.openxmlformats.org/markup-compatibility/2006" xmlns:aink="http://schemas.microsoft.com/office/drawing/2016/ink" xmlns:am3d="http://schemas.microsoft.com/office/drawing/2017/model3d" xmlns:o="urn:schemas-microsoft-com:office:office" xmlns:r="http://schemas.openxmlformats.org/officeDocument/2006/relationships" xmlns:m="http://schemas.openxmlformats.org/officeDocument/2006/math" xmlns:v="urn:schemas-microsoft-com:vml" xmlns:wp14="http://schemas.microsoft.com/office/word/2010/wordprocessingDrawing" xmlns:wp="http://schemas.openxmlformats.org/drawingml/2006/wordprocessingDrawing" xmlns:w10="urn:schemas-microsoft-com:office:word" xmlns:w="http://schemas.openxmlformats.org/wordprocessingml/2006/main" xmlns:w14="http://schemas.microsoft.com/office/word/2010/wordml" xmlns:w15="http://schemas.microsoft.com/office/word/2012/wordml" xmlns:w16cid="http://schemas.microsoft.com/office/word/2016/wordml/cid" xmlns:w16se="http://schemas.microsoft.com/office/word/2015/wordml/symex" xmlns:wpg="http://schemas.microsoft.com/office/word/2010/wordprocessingGroup" xmlns:wpi="http://schemas.microsoft.com/office/word/2010/wordprocessingInk" xmlns:wne="http://schemas.microsoft.com/office/word/2006/wordml" xmlns:wps="http://schemas.microsoft.com/office/word/2010/wordprocessingShape" mc:Ignorable="w14 w15 w16se w16cid wp14">
+<w:footnotes xmlns:wpc="http://schemas.microsoft.com/office/word/2010/wordprocessingCanvas" xmlns:cx="http://schemas.microsoft.com/office/drawing/2014/chartex" xmlns:cx1="http://schemas.microsoft.com/office/drawing/2015/9/8/chartex" xmlns:cx2="http://schemas.microsoft.com/office/drawing/2015/10/21/chartex" xmlns:cx3="http://schemas.microsoft.com/office/drawing/2016/5/9/chartex" xmlns:cx4="http://schemas.microsoft.com/office/drawing/2016/5/10/chartex" xmlns:cx5="http://schemas.microsoft.com/office/drawing/2016/5/11/chartex" xmlns:cx6="http://schemas.microsoft.com/office/drawing/2016/5/12/chartex" xmlns:cx7="http://schemas.microsoft.com/office/drawing/2016/5/13/chartex" xmlns:cx8="http://schemas.microsoft.com/office/drawing/2016/5/14/chartex" xmlns:mc="http://schemas.openxmlformats.org/markup-compatibility/2006" xmlns:aink="http://schemas.microsoft.com/office/drawing/2016/ink" xmlns:am3d="http://schemas.microsoft.com/office/drawing/2017/model3d" xmlns:o="urn:schemas-microsoft-com:office:office" xmlns:oel="http://schemas.microsoft.com/office/2019/extlst" xmlns:r="http://schemas.openxmlformats.org/officeDocument/2006/relationships" xmlns:m="http://schemas.openxmlformats.org/officeDocument/2006/math" xmlns:v="urn:schemas-microsoft-com:vml" xmlns:wp14="http://schemas.microsoft.com/office/word/2010/wordprocessingDrawing" xmlns:wp="http://schemas.openxmlformats.org/drawingml/2006/wordprocessingDrawing" xmlns:w10="urn:schemas-microsoft-com:office:word" xmlns:w="http://schemas.openxmlformats.org/wordprocessingml/2006/main" xmlns:w14="http://schemas.microsoft.com/office/word/2010/wordml" xmlns:w15="http://schemas.microsoft.com/office/word/2012/wordml" xmlns:w16cex="http://schemas.microsoft.com/office/word/2018/wordml/cex" xmlns:w16cid="http://schemas.microsoft.com/office/word/2016/wordml/cid" xmlns:w16="http://schemas.microsoft.com/office/word/2018/wordml" xmlns:w16du="http://schemas.microsoft.com/office/word/2023/wordml/word16du" xmlns:w16sdtdh="http://schemas.microsoft.com/office/word/2020/wordml/sdtdatahash" xmlns:w16sdtfl="http://schemas.microsoft.com/office/word/2024/wordml/sdtformatlock" xmlns:w16se="http://schemas.microsoft.com/office/word/2015/wordml/symex" xmlns:wpg="http://schemas.microsoft.com/office/word/2010/wordprocessingGroup" xmlns:wpi="http://schemas.microsoft.com/office/word/2010/wordprocessingInk" xmlns:wne="http://schemas.microsoft.com/office/word/2006/wordml" xmlns:wps="http://schemas.microsoft.com/office/word/2010/wordprocessingShape" mc:Ignorable="w14 w15 w16se w16cid w16 w16cex w16sdtdh w16sdtfl w16du wp14">
   <w:footnote w:type="separator" w:id="-1">
     <w:p>
       <w:r>
@@ -11401,7 +11513,7 @@
 </file>
 
 <file path=word/numbering.xml><?xml version="1.0" encoding="utf-8"?>
-<w:numbering xmlns:wpc="http://schemas.microsoft.com/office/word/2010/wordprocessingCanvas" xmlns:cx="http://schemas.microsoft.com/office/drawing/2014/chartex" xmlns:cx1="http://schemas.microsoft.com/office/drawing/2015/9/8/chartex" xmlns:cx2="http://schemas.microsoft.com/office/drawing/2015/10/21/chartex" xmlns:cx3="http://schemas.microsoft.com/office/drawing/2016/5/9/chartex" xmlns:cx4="http://schemas.microsoft.com/office/drawing/2016/5/10/chartex" xmlns:cx5="http://schemas.microsoft.com/office/drawing/2016/5/11/chartex" xmlns:cx6="http://schemas.microsoft.com/office/drawing/2016/5/12/chartex" xmlns:cx7="http://schemas.microsoft.com/office/drawing/2016/5/13/chartex" xmlns:cx8="http://schemas.microsoft.com/office/drawing/2016/5/14/chartex" xmlns:mc="http://schemas.openxmlformats.org/markup-compatibility/2006" xmlns:aink="http://schemas.microsoft.com/office/drawing/2016/ink" xmlns:am3d="http://schemas.microsoft.com/office/drawing/2017/model3d" xmlns:o="urn:schemas-microsoft-com:office:office" xmlns:r="http://schemas.openxmlformats.org/officeDocument/2006/relationships" xmlns:m="http://schemas.openxmlformats.org/officeDocument/2006/math" xmlns:v="urn:schemas-microsoft-com:vml" xmlns:wp14="http://schemas.microsoft.com/office/word/2010/wordprocessingDrawing" xmlns:wp="http://schemas.openxmlformats.org/drawingml/2006/wordprocessingDrawing" xmlns:w10="urn:schemas-microsoft-com:office:word" xmlns:w="http://schemas.openxmlformats.org/wordprocessingml/2006/main" xmlns:w14="http://schemas.microsoft.com/office/word/2010/wordml" xmlns:w15="http://schemas.microsoft.com/office/word/2012/wordml" xmlns:w16cid="http://schemas.microsoft.com/office/word/2016/wordml/cid" xmlns:w16se="http://schemas.microsoft.com/office/word/2015/wordml/symex" xmlns:wpg="http://schemas.microsoft.com/office/word/2010/wordprocessingGroup" xmlns:wpi="http://schemas.microsoft.com/office/word/2010/wordprocessingInk" xmlns:wne="http://schemas.microsoft.com/office/word/2006/wordml" xmlns:wps="http://schemas.microsoft.com/office/word/2010/wordprocessingShape" mc:Ignorable="w14 w15 w16se w16cid wp14">
+<w:numbering xmlns:wpc="http://schemas.microsoft.com/office/word/2010/wordprocessingCanvas" xmlns:cx="http://schemas.microsoft.com/office/drawing/2014/chartex" xmlns:cx1="http://schemas.microsoft.com/office/drawing/2015/9/8/chartex" xmlns:cx2="http://schemas.microsoft.com/office/drawing/2015/10/21/chartex" xmlns:cx3="http://schemas.microsoft.com/office/drawing/2016/5/9/chartex" xmlns:cx4="http://schemas.microsoft.com/office/drawing/2016/5/10/chartex" xmlns:cx5="http://schemas.microsoft.com/office/drawing/2016/5/11/chartex" xmlns:cx6="http://schemas.microsoft.com/office/drawing/2016/5/12/chartex" xmlns:cx7="http://schemas.microsoft.com/office/drawing/2016/5/13/chartex" xmlns:cx8="http://schemas.microsoft.com/office/drawing/2016/5/14/chartex" xmlns:mc="http://schemas.openxmlformats.org/markup-compatibility/2006" xmlns:aink="http://schemas.microsoft.com/office/drawing/2016/ink" xmlns:am3d="http://schemas.microsoft.com/office/drawing/2017/model3d" xmlns:o="urn:schemas-microsoft-com:office:office" xmlns:oel="http://schemas.microsoft.com/office/2019/extlst" xmlns:r="http://schemas.openxmlformats.org/officeDocument/2006/relationships" xmlns:m="http://schemas.openxmlformats.org/officeDocument/2006/math" xmlns:v="urn:schemas-microsoft-com:vml" xmlns:wp14="http://schemas.microsoft.com/office/word/2010/wordprocessingDrawing" xmlns:wp="http://schemas.openxmlformats.org/drawingml/2006/wordprocessingDrawing" xmlns:w10="urn:schemas-microsoft-com:office:word" xmlns:w="http://schemas.openxmlformats.org/wordprocessingml/2006/main" xmlns:w14="http://schemas.microsoft.com/office/word/2010/wordml" xmlns:w15="http://schemas.microsoft.com/office/word/2012/wordml" xmlns:w16cex="http://schemas.microsoft.com/office/word/2018/wordml/cex" xmlns:w16cid="http://schemas.microsoft.com/office/word/2016/wordml/cid" xmlns:w16="http://schemas.microsoft.com/office/word/2018/wordml" xmlns:w16du="http://schemas.microsoft.com/office/word/2023/wordml/word16du" xmlns:w16sdtdh="http://schemas.microsoft.com/office/word/2020/wordml/sdtdatahash" xmlns:w16sdtfl="http://schemas.microsoft.com/office/word/2024/wordml/sdtformatlock" xmlns:w16se="http://schemas.microsoft.com/office/word/2015/wordml/symex" xmlns:wpg="http://schemas.microsoft.com/office/word/2010/wordprocessingGroup" xmlns:wpi="http://schemas.microsoft.com/office/word/2010/wordprocessingInk" xmlns:wne="http://schemas.microsoft.com/office/word/2006/wordml" xmlns:wps="http://schemas.microsoft.com/office/word/2010/wordprocessingShape" mc:Ignorable="w14 w15 w16se w16cid w16 w16cex w16sdtdh w16sdtfl w16du wp14">
   <w:abstractNum w:abstractNumId="0" w15:restartNumberingAfterBreak="0">
     <w:nsid w:val="73613390"/>
     <w:multiLevelType w:val="hybridMultilevel"/>
@@ -11495,14 +11607,14 @@
       </w:pPr>
     </w:lvl>
   </w:abstractNum>
-  <w:num w:numId="1">
+  <w:num w:numId="1" w16cid:durableId="752363220">
     <w:abstractNumId w:val="0"/>
   </w:num>
 </w:numbering>
 </file>
 
 <file path=word/styles.xml><?xml version="1.0" encoding="utf-8"?>
-<w:styles xmlns:mc="http://schemas.openxmlformats.org/markup-compatibility/2006" xmlns:r="http://schemas.openxmlformats.org/officeDocument/2006/relationships" xmlns:w="http://schemas.openxmlformats.org/wordprocessingml/2006/main" xmlns:w14="http://schemas.microsoft.com/office/word/2010/wordml" xmlns:w15="http://schemas.microsoft.com/office/word/2012/wordml" xmlns:w16cid="http://schemas.microsoft.com/office/word/2016/wordml/cid" xmlns:w16se="http://schemas.microsoft.com/office/word/2015/wordml/symex" mc:Ignorable="w14 w15 w16se w16cid">
+<w:styles xmlns:mc="http://schemas.openxmlformats.org/markup-compatibility/2006" xmlns:r="http://schemas.openxmlformats.org/officeDocument/2006/relationships" xmlns:w="http://schemas.openxmlformats.org/wordprocessingml/2006/main" xmlns:w14="http://schemas.microsoft.com/office/word/2010/wordml" xmlns:w15="http://schemas.microsoft.com/office/word/2012/wordml" xmlns:w16cex="http://schemas.microsoft.com/office/word/2018/wordml/cex" xmlns:w16cid="http://schemas.microsoft.com/office/word/2016/wordml/cid" xmlns:w16="http://schemas.microsoft.com/office/word/2018/wordml" xmlns:w16du="http://schemas.microsoft.com/office/word/2023/wordml/word16du" xmlns:w16sdtdh="http://schemas.microsoft.com/office/word/2020/wordml/sdtdatahash" xmlns:w16sdtfl="http://schemas.microsoft.com/office/word/2024/wordml/sdtformatlock" xmlns:w16se="http://schemas.microsoft.com/office/word/2015/wordml/symex" mc:Ignorable="w14 w15 w16se w16cid w16 w16cex w16sdtdh w16sdtfl w16du">
   <w:docDefaults>
     <w:rPrDefault>
       <w:rPr>
@@ -11620,6 +11732,7 @@
     <w:lsdException w:name="HTML Sample" w:semiHidden="1" w:unhideWhenUsed="1"/>
     <w:lsdException w:name="HTML Typewriter" w:semiHidden="1" w:unhideWhenUsed="1"/>
     <w:lsdException w:name="HTML Variable" w:semiHidden="1" w:unhideWhenUsed="1"/>
+    <w:lsdException w:name="Normal Table" w:semiHidden="1" w:unhideWhenUsed="1"/>
     <w:lsdException w:name="annotation subject" w:semiHidden="1" w:unhideWhenUsed="1"/>
     <w:lsdException w:name="No List" w:semiHidden="1" w:unhideWhenUsed="1"/>
     <w:lsdException w:name="Outline List 1" w:semiHidden="1" w:unhideWhenUsed="1"/>
@@ -11666,8 +11779,10 @@
     <w:lsdException w:name="Table Subtle 2" w:semiHidden="1" w:unhideWhenUsed="1"/>
     <w:lsdException w:name="Table Web 1" w:semiHidden="1" w:unhideWhenUsed="1"/>
     <w:lsdException w:name="Table Web 2" w:semiHidden="1" w:unhideWhenUsed="1"/>
+    <w:lsdException w:name="Table Web 3" w:semiHidden="1" w:unhideWhenUsed="1"/>
     <w:lsdException w:name="Balloon Text" w:semiHidden="1" w:unhideWhenUsed="1"/>
     <w:lsdException w:name="Table Grid" w:uiPriority="39"/>
+    <w:lsdException w:name="Table Theme" w:semiHidden="1" w:unhideWhenUsed="1"/>
     <w:lsdException w:name="Placeholder Text" w:semiHidden="1"/>
     <w:lsdException w:name="No Spacing" w:uiPriority="1" w:qFormat="1"/>
     <w:lsdException w:name="Light Shading" w:uiPriority="60"/>

</xml_diff>